<commit_message>
fixed matching methods and added a lot to the write up
</commit_message>
<xml_diff>
--- a/Project 2 Report.docx
+++ b/Project 2 Report.docx
@@ -60,16 +60,86 @@
     </w:p>
     <w:p>
       <w:r>
-        <w:t xml:space="preserve">For the data we used indeed.com job descriptions and info scrapped by our professor Dr. Wayne Lee.  The data was broken down by Job, State, Employment type, Description, and Year, in total we were dealing with a little over </w:t>
+        <w:rPr>
+          <w:noProof/>
+        </w:rPr>
+        <w:drawing>
+          <wp:anchor distT="0" distB="0" distL="114300" distR="114300" simplePos="0" relativeHeight="251658240" behindDoc="1" locked="0" layoutInCell="1" allowOverlap="1" wp14:anchorId="3A152EC3" wp14:editId="72A91B40">
+            <wp:simplePos x="0" y="0"/>
+            <wp:positionH relativeFrom="column">
+              <wp:posOffset>106680</wp:posOffset>
+            </wp:positionH>
+            <wp:positionV relativeFrom="paragraph">
+              <wp:posOffset>295275</wp:posOffset>
+            </wp:positionV>
+            <wp:extent cx="3622675" cy="4830445"/>
+            <wp:effectExtent l="0" t="0" r="0" b="0"/>
+            <wp:wrapTight wrapText="bothSides">
+              <wp:wrapPolygon edited="0">
+                <wp:start x="0" y="0"/>
+                <wp:lineTo x="0" y="21523"/>
+                <wp:lineTo x="21505" y="21523"/>
+                <wp:lineTo x="21505" y="0"/>
+                <wp:lineTo x="0" y="0"/>
+              </wp:wrapPolygon>
+            </wp:wrapTight>
+            <wp:docPr id="2" name="Picture 2"/>
+            <wp:cNvGraphicFramePr>
+              <a:graphicFrameLocks xmlns:a="http://schemas.openxmlformats.org/drawingml/2006/main" noChangeAspect="1"/>
+            </wp:cNvGraphicFramePr>
+            <a:graphic xmlns:a="http://schemas.openxmlformats.org/drawingml/2006/main">
+              <a:graphicData uri="http://schemas.openxmlformats.org/drawingml/2006/picture">
+                <pic:pic xmlns:pic="http://schemas.openxmlformats.org/drawingml/2006/picture">
+                  <pic:nvPicPr>
+                    <pic:cNvPr id="2" name="Picture 2"/>
+                    <pic:cNvPicPr/>
+                  </pic:nvPicPr>
+                  <pic:blipFill>
+                    <a:blip r:embed="rId4">
+                      <a:extLst>
+                        <a:ext uri="{28A0092B-C50C-407E-A947-70E740481C1C}">
+                          <a14:useLocalDpi xmlns:a14="http://schemas.microsoft.com/office/drawing/2010/main" val="0"/>
+                        </a:ext>
+                      </a:extLst>
+                    </a:blip>
+                    <a:stretch>
+                      <a:fillRect/>
+                    </a:stretch>
+                  </pic:blipFill>
+                  <pic:spPr>
+                    <a:xfrm>
+                      <a:off x="0" y="0"/>
+                      <a:ext cx="3622675" cy="4830445"/>
+                    </a:xfrm>
+                    <a:prstGeom prst="rect">
+                      <a:avLst/>
+                    </a:prstGeom>
+                  </pic:spPr>
+                </pic:pic>
+              </a:graphicData>
+            </a:graphic>
+            <wp14:sizeRelH relativeFrom="page">
+              <wp14:pctWidth>0</wp14:pctWidth>
+            </wp14:sizeRelH>
+            <wp14:sizeRelV relativeFrom="page">
+              <wp14:pctHeight>0</wp14:pctHeight>
+            </wp14:sizeRelV>
+          </wp:anchor>
+        </w:drawing>
       </w:r>
       <w:r>
-        <w:rPr>
-          <w:highlight w:val="yellow"/>
-        </w:rPr>
-        <w:t>500 jobs (Change once updated)</w:t>
+        <w:t>For the data we used indeed.com job descriptions and info scrapped by our professor Dr. Wayne Lee.  The data was broken down by Job, State, Employment type, Description, and Year,</w:t>
+      </w:r>
+    </w:p>
+    <w:p>
+      <w:r>
+        <w:t xml:space="preserve">in total we were dealing with a little over </w:t>
       </w:r>
       <w:r>
-        <w:t xml:space="preserve">. </w:t>
+        <w:t>500 jobs</w:t>
+      </w:r>
+      <w:r>
+        <w:t>.  The data clearly is not uniformly distributed, however for our methods it would not matter, and this is discussed later.</w:t>
       </w:r>
     </w:p>
     <w:p/>
@@ -85,26 +155,2268 @@
       <w:proofErr w:type="spellEnd"/>
       <w:proofErr w:type="gramEnd"/>
       <w:r>
-        <w:t>” and this would cause problems later down the line if not fixed.  Another common issue was that words would be combined together in camel case, and example being “</w:t>
+        <w:t xml:space="preserve">” and this would cause problems later down the line if not fixed.  </w:t>
       </w:r>
-      <w:proofErr w:type="spellStart"/>
       <w:r>
-        <w:t>languagesContinued</w:t>
+        <w:t xml:space="preserve">So, we fixed it by removing any periods and replacing them with a space.  </w:t>
       </w:r>
-      <w:proofErr w:type="spellEnd"/>
       <w:r>
-        <w:t xml:space="preserve">”.  Again, this would cause problems later down the line with our methods and had to be fixed.  Outside of that, the data was relatively normal looking and not much else had to be done.  </w:t>
+        <w:t xml:space="preserve">Outside of that, the data was </w:t>
+      </w:r>
+      <w:r>
+        <w:lastRenderedPageBreak/>
+        <w:t xml:space="preserve">relatively </w:t>
+      </w:r>
+      <w:r>
+        <w:t>well structured for what we were trying to accomplish in the project</w:t>
+      </w:r>
+      <w:r>
+        <w:t>.</w:t>
+      </w:r>
+      <w:r>
+        <w:t xml:space="preserve">  The only other things we did for data wrangling was creating different data frames for different applications.  For example, we created a list that mapped job titles to the average number of words in total descriptions for the title.  In other words, we got the frequency of words that appeared in every job title, such as data scientist or office manager.  Then, we summed those frequencies and divided by total documents to get the average frequency for job titles.  We additionally made a few more data frames for other instances in which it was helpful.</w:t>
+      </w:r>
+      <w:r>
+        <w:t xml:space="preserve">  </w:t>
+      </w:r>
+    </w:p>
+    <w:p/>
+    <w:p>
+      <w:pPr>
+        <w:pStyle w:val="Body"/>
+        <w:rPr>
+          <w:rFonts w:asciiTheme="minorHAnsi" w:eastAsiaTheme="minorHAnsi" w:hAnsiTheme="minorHAnsi" w:cstheme="minorBidi"/>
+          <w:b/>
+          <w:bCs/>
+          <w:color w:val="auto"/>
+          <w:sz w:val="32"/>
+          <w:szCs w:val="32"/>
+          <w:bdr w:val="none" w:sz="0" w:space="0" w:color="auto"/>
+          <w14:textOutline w14:w="0" w14:cap="rnd" w14:cmpd="sng" w14:algn="ctr">
+            <w14:noFill/>
+            <w14:prstDash w14:val="solid"/>
+            <w14:bevel/>
+          </w14:textOutline>
+        </w:rPr>
+      </w:pPr>
+      <w:r>
+        <w:rPr>
+          <w:rFonts w:asciiTheme="minorHAnsi" w:eastAsiaTheme="minorHAnsi" w:hAnsiTheme="minorHAnsi" w:cstheme="minorBidi"/>
+          <w:b/>
+          <w:bCs/>
+          <w:color w:val="auto"/>
+          <w:sz w:val="32"/>
+          <w:szCs w:val="32"/>
+          <w:bdr w:val="none" w:sz="0" w:space="0" w:color="auto"/>
+          <w14:textOutline w14:w="0" w14:cap="rnd" w14:cmpd="sng" w14:algn="ctr">
+            <w14:noFill/>
+            <w14:prstDash w14:val="solid"/>
+            <w14:bevel/>
+          </w14:textOutline>
+        </w:rPr>
+        <w:t>Methodology</w:t>
       </w:r>
       <w:r>
         <w:rPr>
-          <w:highlight w:val="yellow"/>
+          <w:rFonts w:asciiTheme="minorHAnsi" w:eastAsiaTheme="minorHAnsi" w:hAnsiTheme="minorHAnsi" w:cstheme="minorBidi"/>
+          <w:b/>
+          <w:bCs/>
+          <w:color w:val="auto"/>
+          <w:sz w:val="32"/>
+          <w:szCs w:val="32"/>
+          <w:bdr w:val="none" w:sz="0" w:space="0" w:color="auto"/>
+          <w14:textOutline w14:w="0" w14:cap="rnd" w14:cmpd="sng" w14:algn="ctr">
+            <w14:noFill/>
+            <w14:prstDash w14:val="solid"/>
+            <w14:bevel/>
+          </w14:textOutline>
         </w:rPr>
-        <w:t>Comment on the cleaning process after I upload more data and see what needs to be done</w:t>
+        <w:t>:</w:t>
+      </w:r>
+    </w:p>
+    <w:p>
+      <w:pPr>
+        <w:pStyle w:val="Body"/>
+        <w:rPr>
+          <w:rFonts w:asciiTheme="minorHAnsi" w:eastAsiaTheme="minorHAnsi" w:hAnsiTheme="minorHAnsi" w:cstheme="minorBidi"/>
+          <w:color w:val="auto"/>
+          <w:sz w:val="24"/>
+          <w:szCs w:val="24"/>
+          <w:bdr w:val="none" w:sz="0" w:space="0" w:color="auto"/>
+          <w14:textOutline w14:w="0" w14:cap="rnd" w14:cmpd="sng" w14:algn="ctr">
+            <w14:noFill/>
+            <w14:prstDash w14:val="solid"/>
+            <w14:bevel/>
+          </w14:textOutline>
+        </w:rPr>
+      </w:pPr>
+      <w:r>
+        <w:rPr>
+          <w:rFonts w:asciiTheme="minorHAnsi" w:eastAsiaTheme="minorHAnsi" w:hAnsiTheme="minorHAnsi" w:cstheme="minorBidi"/>
+          <w:color w:val="auto"/>
+          <w:sz w:val="24"/>
+          <w:szCs w:val="24"/>
+          <w:bdr w:val="none" w:sz="0" w:space="0" w:color="auto"/>
+          <w14:textOutline w14:w="0" w14:cap="rnd" w14:cmpd="sng" w14:algn="ctr">
+            <w14:noFill/>
+            <w14:prstDash w14:val="solid"/>
+            <w14:bevel/>
+          </w14:textOutline>
+        </w:rPr>
+        <w:t>First, we must discuss the inherent problem and complications that arise in natural language processing (NLP) problems.  In many machine learning techniques, the data used is purely numerical, and if not, there are clever ways to change it to a numerical form.  However, in NLP problems, words and phrases are what is important.  It makes methods like linear regression, or logistic regression more challenging to use.  On top of that, we are not trying to predict a continuous variable, we trying to binarily decided if will you or if you will not like a job.</w:t>
       </w:r>
       <w:r>
-        <w:t xml:space="preserve">.  </w:t>
+        <w:rPr>
+          <w:rFonts w:asciiTheme="minorHAnsi" w:eastAsiaTheme="minorHAnsi" w:hAnsiTheme="minorHAnsi" w:cstheme="minorBidi"/>
+          <w:color w:val="auto"/>
+          <w:sz w:val="24"/>
+          <w:szCs w:val="24"/>
+          <w:bdr w:val="none" w:sz="0" w:space="0" w:color="auto"/>
+          <w14:textOutline w14:w="0" w14:cap="rnd" w14:cmpd="sng" w14:algn="ctr">
+            <w14:noFill/>
+            <w14:prstDash w14:val="solid"/>
+            <w14:bevel/>
+          </w14:textOutline>
+        </w:rPr>
+        <w:t xml:space="preserve">  We did this by trying out 2 different methods.  The first was a comparison between a naïve method and a </w:t>
+      </w:r>
+      <w:r>
+        <w:rPr>
+          <w:rFonts w:asciiTheme="minorHAnsi" w:eastAsiaTheme="minorHAnsi" w:hAnsiTheme="minorHAnsi" w:cstheme="minorBidi"/>
+          <w:color w:val="auto"/>
+          <w:sz w:val="24"/>
+          <w:szCs w:val="24"/>
+          <w:bdr w:val="none" w:sz="0" w:space="0" w:color="auto"/>
+          <w14:textOutline w14:w="0" w14:cap="rnd" w14:cmpd="sng" w14:algn="ctr">
+            <w14:noFill/>
+            <w14:prstDash w14:val="solid"/>
+            <w14:bevel/>
+          </w14:textOutline>
+        </w:rPr>
+        <w:t>term frequency – inverse document frequency</w:t>
+      </w:r>
+      <w:r>
+        <w:rPr>
+          <w:rFonts w:asciiTheme="minorHAnsi" w:eastAsiaTheme="minorHAnsi" w:hAnsiTheme="minorHAnsi" w:cstheme="minorBidi"/>
+          <w:color w:val="auto"/>
+          <w:sz w:val="24"/>
+          <w:szCs w:val="24"/>
+          <w:bdr w:val="none" w:sz="0" w:space="0" w:color="auto"/>
+          <w14:textOutline w14:w="0" w14:cap="rnd" w14:cmpd="sng" w14:algn="ctr">
+            <w14:noFill/>
+            <w14:prstDash w14:val="solid"/>
+            <w14:bevel/>
+          </w14:textOutline>
+        </w:rPr>
+        <w:t>.  This gave us job title matches based on your resume, and then we used a similar thing to get the job descriptions that best matched.</w:t>
       </w:r>
     </w:p>
+    <w:p>
+      <w:pPr>
+        <w:pStyle w:val="Body"/>
+        <w:rPr>
+          <w:rFonts w:asciiTheme="minorHAnsi" w:eastAsiaTheme="minorHAnsi" w:hAnsiTheme="minorHAnsi" w:cstheme="minorBidi"/>
+          <w:color w:val="auto"/>
+          <w:sz w:val="24"/>
+          <w:szCs w:val="24"/>
+          <w:bdr w:val="none" w:sz="0" w:space="0" w:color="auto"/>
+          <w14:textOutline w14:w="0" w14:cap="rnd" w14:cmpd="sng" w14:algn="ctr">
+            <w14:noFill/>
+            <w14:prstDash w14:val="solid"/>
+            <w14:bevel/>
+          </w14:textOutline>
+        </w:rPr>
+      </w:pPr>
+    </w:p>
+    <w:p>
+      <w:pPr>
+        <w:pStyle w:val="Body"/>
+        <w:rPr>
+          <w:rFonts w:asciiTheme="minorHAnsi" w:eastAsiaTheme="minorHAnsi" w:hAnsiTheme="minorHAnsi" w:cstheme="minorBidi"/>
+          <w:b/>
+          <w:bCs/>
+          <w:color w:val="auto"/>
+          <w:sz w:val="24"/>
+          <w:szCs w:val="24"/>
+          <w:bdr w:val="none" w:sz="0" w:space="0" w:color="auto"/>
+          <w14:textOutline w14:w="0" w14:cap="rnd" w14:cmpd="sng" w14:algn="ctr">
+            <w14:noFill/>
+            <w14:prstDash w14:val="solid"/>
+            <w14:bevel/>
+          </w14:textOutline>
+        </w:rPr>
+      </w:pPr>
+      <w:r>
+        <w:rPr>
+          <w:rFonts w:asciiTheme="minorHAnsi" w:eastAsiaTheme="minorHAnsi" w:hAnsiTheme="minorHAnsi" w:cstheme="minorBidi"/>
+          <w:b/>
+          <w:bCs/>
+          <w:color w:val="auto"/>
+          <w:sz w:val="24"/>
+          <w:szCs w:val="24"/>
+          <w:bdr w:val="none" w:sz="0" w:space="0" w:color="auto"/>
+          <w14:textOutline w14:w="0" w14:cap="rnd" w14:cmpd="sng" w14:algn="ctr">
+            <w14:noFill/>
+            <w14:prstDash w14:val="solid"/>
+            <w14:bevel/>
+          </w14:textOutline>
+        </w:rPr>
+        <w:t>Method 1.</w:t>
+      </w:r>
+    </w:p>
+    <w:p>
+      <w:pPr>
+        <w:pStyle w:val="Body"/>
+        <w:rPr>
+          <w:rFonts w:asciiTheme="minorHAnsi" w:eastAsiaTheme="minorHAnsi" w:hAnsiTheme="minorHAnsi" w:cstheme="minorBidi"/>
+          <w:color w:val="auto"/>
+          <w:sz w:val="24"/>
+          <w:szCs w:val="24"/>
+          <w:bdr w:val="none" w:sz="0" w:space="0" w:color="auto"/>
+          <w14:textOutline w14:w="0" w14:cap="rnd" w14:cmpd="sng" w14:algn="ctr">
+            <w14:noFill/>
+            <w14:prstDash w14:val="solid"/>
+            <w14:bevel/>
+          </w14:textOutline>
+        </w:rPr>
+      </w:pPr>
+      <w:r>
+        <w:rPr>
+          <w:rFonts w:asciiTheme="minorHAnsi" w:eastAsiaTheme="minorHAnsi" w:hAnsiTheme="minorHAnsi" w:cstheme="minorBidi"/>
+          <w:color w:val="auto"/>
+          <w:sz w:val="24"/>
+          <w:szCs w:val="24"/>
+          <w:bdr w:val="none" w:sz="0" w:space="0" w:color="auto"/>
+          <w14:textOutline w14:w="0" w14:cap="rnd" w14:cmpd="sng" w14:algn="ctr">
+            <w14:noFill/>
+            <w14:prstDash w14:val="solid"/>
+            <w14:bevel/>
+          </w14:textOutline>
+        </w:rPr>
+        <w:t xml:space="preserve">Now we are on to the actual way we solved this problem.  Our first method used a comparison between a term frequency – inverse document frequency (tf-idf) method and a naïve method.  The naïve method used the average frequency words appeared in each job title as discussed above.  The argument for this was that in a job description you only have so many words to use and want to make them count.  So, in a description for a statistician or data science the word data might come numerous times, and that indicates the importance.  In the tf-idf method we used term frequency and the inverse document frequency to get important words.  The argument here is this is a very common method to get important words in a document when dealing with NLP problems.  Initially, we thought the naïve method would work best.  Our reasoning being the fact that companies only have so many words to present the job and responsibilities and they want to highlight the most important things.  Then, in your resume you should take a similar approach only having one page and emphasizing what you are good at.  However, when running different applications, it seems the tf-idf method works best no matter what. </w:t>
+      </w:r>
+    </w:p>
+    <w:p>
+      <w:pPr>
+        <w:pStyle w:val="Body"/>
+        <w:rPr>
+          <w:rFonts w:asciiTheme="minorHAnsi" w:eastAsiaTheme="minorHAnsi" w:hAnsiTheme="minorHAnsi" w:cstheme="minorBidi"/>
+          <w:color w:val="auto"/>
+          <w:sz w:val="24"/>
+          <w:szCs w:val="24"/>
+          <w:bdr w:val="none" w:sz="0" w:space="0" w:color="auto"/>
+          <w14:textOutline w14:w="0" w14:cap="rnd" w14:cmpd="sng" w14:algn="ctr">
+            <w14:noFill/>
+            <w14:prstDash w14:val="solid"/>
+            <w14:bevel/>
+          </w14:textOutline>
+        </w:rPr>
+      </w:pPr>
+    </w:p>
+    <w:tbl>
+      <w:tblPr>
+        <w:tblStyle w:val="TableGrid"/>
+        <w:tblW w:w="9343" w:type="dxa"/>
+        <w:tblLook w:val="04A0" w:firstRow="1" w:lastRow="0" w:firstColumn="1" w:lastColumn="0" w:noHBand="0" w:noVBand="1"/>
+      </w:tblPr>
+      <w:tblGrid>
+        <w:gridCol w:w="1334"/>
+        <w:gridCol w:w="1334"/>
+        <w:gridCol w:w="1335"/>
+        <w:gridCol w:w="1335"/>
+        <w:gridCol w:w="1335"/>
+        <w:gridCol w:w="1335"/>
+        <w:gridCol w:w="1335"/>
+      </w:tblGrid>
+      <w:tr>
+        <w:tc>
+          <w:tcPr>
+            <w:tcW w:w="1334" w:type="dxa"/>
+          </w:tcPr>
+          <w:p/>
+          <w:p>
+            <w:pPr>
+              <w:pStyle w:val="Body"/>
+              <w:pBdr>
+                <w:top w:val="none" w:sz="0" w:space="0" w:color="auto"/>
+                <w:left w:val="none" w:sz="0" w:space="0" w:color="auto"/>
+                <w:bottom w:val="none" w:sz="0" w:space="0" w:color="auto"/>
+                <w:right w:val="none" w:sz="0" w:space="0" w:color="auto"/>
+                <w:between w:val="none" w:sz="0" w:space="0" w:color="auto"/>
+                <w:bar w:val="none" w:sz="0" w:color="auto"/>
+              </w:pBdr>
+              <w:rPr>
+                <w:rFonts w:asciiTheme="minorHAnsi" w:eastAsiaTheme="minorHAnsi" w:hAnsiTheme="minorHAnsi" w:cstheme="minorBidi"/>
+                <w:color w:val="auto"/>
+                <w:sz w:val="24"/>
+                <w:szCs w:val="24"/>
+                <w:bdr w:val="none" w:sz="0" w:space="0" w:color="auto"/>
+                <w14:textOutline w14:w="0" w14:cap="rnd" w14:cmpd="sng" w14:algn="ctr">
+                  <w14:noFill/>
+                  <w14:prstDash w14:val="solid"/>
+                  <w14:bevel/>
+                </w14:textOutline>
+              </w:rPr>
+            </w:pPr>
+            <w:r>
+              <w:t>Job Rank</w:t>
+            </w:r>
+          </w:p>
+        </w:tc>
+        <w:tc>
+          <w:tcPr>
+            <w:tcW w:w="1334" w:type="dxa"/>
+          </w:tcPr>
+          <w:p>
+            <w:pPr>
+              <w:pStyle w:val="Body"/>
+              <w:pBdr>
+                <w:top w:val="none" w:sz="0" w:space="0" w:color="auto"/>
+                <w:left w:val="none" w:sz="0" w:space="0" w:color="auto"/>
+                <w:bottom w:val="none" w:sz="0" w:space="0" w:color="auto"/>
+                <w:right w:val="none" w:sz="0" w:space="0" w:color="auto"/>
+                <w:between w:val="none" w:sz="0" w:space="0" w:color="auto"/>
+                <w:bar w:val="none" w:sz="0" w:color="auto"/>
+              </w:pBdr>
+              <w:rPr>
+                <w:rFonts w:asciiTheme="minorHAnsi" w:eastAsiaTheme="minorHAnsi" w:hAnsiTheme="minorHAnsi" w:cstheme="minorBidi"/>
+                <w:color w:val="auto"/>
+                <w:sz w:val="24"/>
+                <w:szCs w:val="24"/>
+                <w:bdr w:val="none" w:sz="0" w:space="0" w:color="auto"/>
+                <w14:textOutline w14:w="0" w14:cap="rnd" w14:cmpd="sng" w14:algn="ctr">
+                  <w14:noFill/>
+                  <w14:prstDash w14:val="solid"/>
+                  <w14:bevel/>
+                </w14:textOutline>
+              </w:rPr>
+            </w:pPr>
+            <w:r>
+              <w:t>Normal Resume w/naïve method</w:t>
+            </w:r>
+          </w:p>
+        </w:tc>
+        <w:tc>
+          <w:tcPr>
+            <w:tcW w:w="1335" w:type="dxa"/>
+            <w:shd w:val="clear" w:color="auto" w:fill="AEAAAA" w:themeFill="background2" w:themeFillShade="BF"/>
+          </w:tcPr>
+          <w:p>
+            <w:pPr>
+              <w:pStyle w:val="Body"/>
+              <w:pBdr>
+                <w:top w:val="none" w:sz="0" w:space="0" w:color="auto"/>
+                <w:left w:val="none" w:sz="0" w:space="0" w:color="auto"/>
+                <w:bottom w:val="none" w:sz="0" w:space="0" w:color="auto"/>
+                <w:right w:val="none" w:sz="0" w:space="0" w:color="auto"/>
+                <w:between w:val="none" w:sz="0" w:space="0" w:color="auto"/>
+                <w:bar w:val="none" w:sz="0" w:color="auto"/>
+              </w:pBdr>
+              <w:rPr>
+                <w:rFonts w:asciiTheme="minorHAnsi" w:eastAsiaTheme="minorHAnsi" w:hAnsiTheme="minorHAnsi" w:cstheme="minorBidi"/>
+                <w:color w:val="auto"/>
+                <w:sz w:val="24"/>
+                <w:szCs w:val="24"/>
+                <w:bdr w:val="none" w:sz="0" w:space="0" w:color="auto"/>
+                <w14:textOutline w14:w="0" w14:cap="rnd" w14:cmpd="sng" w14:algn="ctr">
+                  <w14:noFill/>
+                  <w14:prstDash w14:val="solid"/>
+                  <w14:bevel/>
+                </w14:textOutline>
+              </w:rPr>
+            </w:pPr>
+            <w:r>
+              <w:t>Normal Resume w/tf-idf method</w:t>
+            </w:r>
+          </w:p>
+        </w:tc>
+        <w:tc>
+          <w:tcPr>
+            <w:tcW w:w="1335" w:type="dxa"/>
+          </w:tcPr>
+          <w:p>
+            <w:pPr>
+              <w:pStyle w:val="Body"/>
+              <w:pBdr>
+                <w:top w:val="none" w:sz="0" w:space="0" w:color="auto"/>
+                <w:left w:val="none" w:sz="0" w:space="0" w:color="auto"/>
+                <w:bottom w:val="none" w:sz="0" w:space="0" w:color="auto"/>
+                <w:right w:val="none" w:sz="0" w:space="0" w:color="auto"/>
+                <w:between w:val="none" w:sz="0" w:space="0" w:color="auto"/>
+                <w:bar w:val="none" w:sz="0" w:color="auto"/>
+              </w:pBdr>
+              <w:rPr>
+                <w:rFonts w:asciiTheme="minorHAnsi" w:eastAsiaTheme="minorHAnsi" w:hAnsiTheme="minorHAnsi" w:cstheme="minorBidi"/>
+                <w:color w:val="auto"/>
+                <w:sz w:val="24"/>
+                <w:szCs w:val="24"/>
+                <w:bdr w:val="none" w:sz="0" w:space="0" w:color="auto"/>
+                <w14:textOutline w14:w="0" w14:cap="rnd" w14:cmpd="sng" w14:algn="ctr">
+                  <w14:noFill/>
+                  <w14:prstDash w14:val="solid"/>
+                  <w14:bevel/>
+                </w14:textOutline>
+              </w:rPr>
+            </w:pPr>
+            <w:r>
+              <w:t>Spam Resume w/naïve method</w:t>
+            </w:r>
+          </w:p>
+        </w:tc>
+        <w:tc>
+          <w:tcPr>
+            <w:tcW w:w="1335" w:type="dxa"/>
+            <w:shd w:val="clear" w:color="auto" w:fill="AEAAAA" w:themeFill="background2" w:themeFillShade="BF"/>
+          </w:tcPr>
+          <w:p>
+            <w:pPr>
+              <w:pStyle w:val="Body"/>
+              <w:pBdr>
+                <w:top w:val="none" w:sz="0" w:space="0" w:color="auto"/>
+                <w:left w:val="none" w:sz="0" w:space="0" w:color="auto"/>
+                <w:bottom w:val="none" w:sz="0" w:space="0" w:color="auto"/>
+                <w:right w:val="none" w:sz="0" w:space="0" w:color="auto"/>
+                <w:between w:val="none" w:sz="0" w:space="0" w:color="auto"/>
+                <w:bar w:val="none" w:sz="0" w:color="auto"/>
+              </w:pBdr>
+              <w:rPr>
+                <w:rFonts w:asciiTheme="minorHAnsi" w:eastAsiaTheme="minorHAnsi" w:hAnsiTheme="minorHAnsi" w:cstheme="minorBidi"/>
+                <w:color w:val="auto"/>
+                <w:sz w:val="24"/>
+                <w:szCs w:val="24"/>
+                <w:bdr w:val="none" w:sz="0" w:space="0" w:color="auto"/>
+                <w14:textOutline w14:w="0" w14:cap="rnd" w14:cmpd="sng" w14:algn="ctr">
+                  <w14:noFill/>
+                  <w14:prstDash w14:val="solid"/>
+                  <w14:bevel/>
+                </w14:textOutline>
+              </w:rPr>
+            </w:pPr>
+            <w:r>
+              <w:t>Spam Resume w/tf-idf method</w:t>
+            </w:r>
+          </w:p>
+        </w:tc>
+        <w:tc>
+          <w:tcPr>
+            <w:tcW w:w="1335" w:type="dxa"/>
+          </w:tcPr>
+          <w:p>
+            <w:pPr>
+              <w:pStyle w:val="Body"/>
+              <w:pBdr>
+                <w:top w:val="none" w:sz="0" w:space="0" w:color="auto"/>
+                <w:left w:val="none" w:sz="0" w:space="0" w:color="auto"/>
+                <w:bottom w:val="none" w:sz="0" w:space="0" w:color="auto"/>
+                <w:right w:val="none" w:sz="0" w:space="0" w:color="auto"/>
+                <w:between w:val="none" w:sz="0" w:space="0" w:color="auto"/>
+                <w:bar w:val="none" w:sz="0" w:color="auto"/>
+              </w:pBdr>
+              <w:rPr>
+                <w:rFonts w:asciiTheme="minorHAnsi" w:eastAsiaTheme="minorHAnsi" w:hAnsiTheme="minorHAnsi" w:cstheme="minorBidi"/>
+                <w:color w:val="auto"/>
+                <w:sz w:val="24"/>
+                <w:szCs w:val="24"/>
+                <w:bdr w:val="none" w:sz="0" w:space="0" w:color="auto"/>
+                <w14:textOutline w14:w="0" w14:cap="rnd" w14:cmpd="sng" w14:algn="ctr">
+                  <w14:noFill/>
+                  <w14:prstDash w14:val="solid"/>
+                  <w14:bevel/>
+                </w14:textOutline>
+              </w:rPr>
+            </w:pPr>
+            <w:r>
+              <w:t>Changed Resume w/naïve method</w:t>
+            </w:r>
+          </w:p>
+        </w:tc>
+        <w:tc>
+          <w:tcPr>
+            <w:tcW w:w="1335" w:type="dxa"/>
+            <w:shd w:val="clear" w:color="auto" w:fill="AEAAAA" w:themeFill="background2" w:themeFillShade="BF"/>
+          </w:tcPr>
+          <w:p>
+            <w:pPr>
+              <w:pStyle w:val="Body"/>
+              <w:pBdr>
+                <w:top w:val="none" w:sz="0" w:space="0" w:color="auto"/>
+                <w:left w:val="none" w:sz="0" w:space="0" w:color="auto"/>
+                <w:bottom w:val="none" w:sz="0" w:space="0" w:color="auto"/>
+                <w:right w:val="none" w:sz="0" w:space="0" w:color="auto"/>
+                <w:between w:val="none" w:sz="0" w:space="0" w:color="auto"/>
+                <w:bar w:val="none" w:sz="0" w:color="auto"/>
+              </w:pBdr>
+              <w:rPr>
+                <w:rFonts w:asciiTheme="minorHAnsi" w:eastAsiaTheme="minorHAnsi" w:hAnsiTheme="minorHAnsi" w:cstheme="minorBidi"/>
+                <w:color w:val="auto"/>
+                <w:sz w:val="24"/>
+                <w:szCs w:val="24"/>
+                <w:bdr w:val="none" w:sz="0" w:space="0" w:color="auto"/>
+                <w14:textOutline w14:w="0" w14:cap="rnd" w14:cmpd="sng" w14:algn="ctr">
+                  <w14:noFill/>
+                  <w14:prstDash w14:val="solid"/>
+                  <w14:bevel/>
+                </w14:textOutline>
+              </w:rPr>
+            </w:pPr>
+            <w:r>
+              <w:t>Changed Resume w/tf-idf method</w:t>
+            </w:r>
+          </w:p>
+        </w:tc>
+      </w:tr>
+      <w:tr>
+        <w:tc>
+          <w:tcPr>
+            <w:tcW w:w="1334" w:type="dxa"/>
+          </w:tcPr>
+          <w:p>
+            <w:pPr>
+              <w:pStyle w:val="Body"/>
+              <w:pBdr>
+                <w:top w:val="none" w:sz="0" w:space="0" w:color="auto"/>
+                <w:left w:val="none" w:sz="0" w:space="0" w:color="auto"/>
+                <w:bottom w:val="none" w:sz="0" w:space="0" w:color="auto"/>
+                <w:right w:val="none" w:sz="0" w:space="0" w:color="auto"/>
+                <w:between w:val="none" w:sz="0" w:space="0" w:color="auto"/>
+                <w:bar w:val="none" w:sz="0" w:color="auto"/>
+              </w:pBdr>
+              <w:rPr>
+                <w:rFonts w:asciiTheme="minorHAnsi" w:eastAsiaTheme="minorHAnsi" w:hAnsiTheme="minorHAnsi" w:cstheme="minorBidi"/>
+                <w:color w:val="auto"/>
+                <w:sz w:val="24"/>
+                <w:szCs w:val="24"/>
+                <w:bdr w:val="none" w:sz="0" w:space="0" w:color="auto"/>
+                <w14:textOutline w14:w="0" w14:cap="rnd" w14:cmpd="sng" w14:algn="ctr">
+                  <w14:noFill/>
+                  <w14:prstDash w14:val="solid"/>
+                  <w14:bevel/>
+                </w14:textOutline>
+              </w:rPr>
+            </w:pPr>
+            <w:r>
+              <w:t>1</w:t>
+            </w:r>
+          </w:p>
+        </w:tc>
+        <w:tc>
+          <w:tcPr>
+            <w:tcW w:w="1334" w:type="dxa"/>
+          </w:tcPr>
+          <w:p>
+            <w:pPr>
+              <w:pStyle w:val="Body"/>
+              <w:pBdr>
+                <w:top w:val="none" w:sz="0" w:space="0" w:color="auto"/>
+                <w:left w:val="none" w:sz="0" w:space="0" w:color="auto"/>
+                <w:bottom w:val="none" w:sz="0" w:space="0" w:color="auto"/>
+                <w:right w:val="none" w:sz="0" w:space="0" w:color="auto"/>
+                <w:between w:val="none" w:sz="0" w:space="0" w:color="auto"/>
+                <w:bar w:val="none" w:sz="0" w:color="auto"/>
+              </w:pBdr>
+              <w:rPr>
+                <w:rFonts w:asciiTheme="minorHAnsi" w:eastAsiaTheme="minorHAnsi" w:hAnsiTheme="minorHAnsi" w:cstheme="minorBidi"/>
+                <w:color w:val="auto"/>
+                <w:sz w:val="24"/>
+                <w:szCs w:val="24"/>
+                <w:bdr w:val="none" w:sz="0" w:space="0" w:color="auto"/>
+                <w14:textOutline w14:w="0" w14:cap="rnd" w14:cmpd="sng" w14:algn="ctr">
+                  <w14:noFill/>
+                  <w14:prstDash w14:val="solid"/>
+                  <w14:bevel/>
+                </w14:textOutline>
+              </w:rPr>
+            </w:pPr>
+            <w:r>
+              <w:rPr>
+                <w:rFonts w:asciiTheme="minorHAnsi" w:eastAsiaTheme="minorHAnsi" w:hAnsiTheme="minorHAnsi" w:cstheme="minorBidi"/>
+                <w:color w:val="auto"/>
+                <w:sz w:val="24"/>
+                <w:szCs w:val="24"/>
+                <w:bdr w:val="none" w:sz="0" w:space="0" w:color="auto"/>
+                <w14:textOutline w14:w="0" w14:cap="rnd" w14:cmpd="sng" w14:algn="ctr">
+                  <w14:noFill/>
+                  <w14:prstDash w14:val="solid"/>
+                  <w14:bevel/>
+                </w14:textOutline>
+              </w:rPr>
+              <w:t>Data Architect</w:t>
+            </w:r>
+          </w:p>
+        </w:tc>
+        <w:tc>
+          <w:tcPr>
+            <w:tcW w:w="1335" w:type="dxa"/>
+            <w:shd w:val="clear" w:color="auto" w:fill="AEAAAA" w:themeFill="background2" w:themeFillShade="BF"/>
+          </w:tcPr>
+          <w:p>
+            <w:pPr>
+              <w:pStyle w:val="Body"/>
+              <w:pBdr>
+                <w:top w:val="none" w:sz="0" w:space="0" w:color="auto"/>
+                <w:left w:val="none" w:sz="0" w:space="0" w:color="auto"/>
+                <w:bottom w:val="none" w:sz="0" w:space="0" w:color="auto"/>
+                <w:right w:val="none" w:sz="0" w:space="0" w:color="auto"/>
+                <w:between w:val="none" w:sz="0" w:space="0" w:color="auto"/>
+                <w:bar w:val="none" w:sz="0" w:color="auto"/>
+              </w:pBdr>
+              <w:rPr>
+                <w:rFonts w:asciiTheme="minorHAnsi" w:eastAsiaTheme="minorHAnsi" w:hAnsiTheme="minorHAnsi" w:cstheme="minorBidi"/>
+                <w:color w:val="auto"/>
+                <w:sz w:val="24"/>
+                <w:szCs w:val="24"/>
+                <w:bdr w:val="none" w:sz="0" w:space="0" w:color="auto"/>
+                <w14:textOutline w14:w="0" w14:cap="rnd" w14:cmpd="sng" w14:algn="ctr">
+                  <w14:noFill/>
+                  <w14:prstDash w14:val="solid"/>
+                  <w14:bevel/>
+                </w14:textOutline>
+              </w:rPr>
+            </w:pPr>
+            <w:r>
+              <w:rPr>
+                <w:rFonts w:asciiTheme="minorHAnsi" w:eastAsiaTheme="minorHAnsi" w:hAnsiTheme="minorHAnsi" w:cstheme="minorBidi"/>
+                <w:color w:val="auto"/>
+                <w:sz w:val="24"/>
+                <w:szCs w:val="24"/>
+                <w:bdr w:val="none" w:sz="0" w:space="0" w:color="auto"/>
+                <w14:textOutline w14:w="0" w14:cap="rnd" w14:cmpd="sng" w14:algn="ctr">
+                  <w14:noFill/>
+                  <w14:prstDash w14:val="solid"/>
+                  <w14:bevel/>
+                </w14:textOutline>
+              </w:rPr>
+              <w:t>Data Scientist</w:t>
+            </w:r>
+          </w:p>
+        </w:tc>
+        <w:tc>
+          <w:tcPr>
+            <w:tcW w:w="1335" w:type="dxa"/>
+          </w:tcPr>
+          <w:p>
+            <w:pPr>
+              <w:pStyle w:val="Body"/>
+              <w:pBdr>
+                <w:top w:val="none" w:sz="0" w:space="0" w:color="auto"/>
+                <w:left w:val="none" w:sz="0" w:space="0" w:color="auto"/>
+                <w:bottom w:val="none" w:sz="0" w:space="0" w:color="auto"/>
+                <w:right w:val="none" w:sz="0" w:space="0" w:color="auto"/>
+                <w:between w:val="none" w:sz="0" w:space="0" w:color="auto"/>
+                <w:bar w:val="none" w:sz="0" w:color="auto"/>
+              </w:pBdr>
+              <w:rPr>
+                <w:rFonts w:asciiTheme="minorHAnsi" w:eastAsiaTheme="minorHAnsi" w:hAnsiTheme="minorHAnsi" w:cstheme="minorBidi"/>
+                <w:color w:val="auto"/>
+                <w:sz w:val="24"/>
+                <w:szCs w:val="24"/>
+                <w:bdr w:val="none" w:sz="0" w:space="0" w:color="auto"/>
+                <w14:textOutline w14:w="0" w14:cap="rnd" w14:cmpd="sng" w14:algn="ctr">
+                  <w14:noFill/>
+                  <w14:prstDash w14:val="solid"/>
+                  <w14:bevel/>
+                </w14:textOutline>
+              </w:rPr>
+            </w:pPr>
+            <w:r>
+              <w:rPr>
+                <w:rFonts w:asciiTheme="minorHAnsi" w:eastAsiaTheme="minorHAnsi" w:hAnsiTheme="minorHAnsi" w:cstheme="minorBidi"/>
+                <w:color w:val="auto"/>
+                <w:sz w:val="24"/>
+                <w:szCs w:val="24"/>
+                <w:bdr w:val="none" w:sz="0" w:space="0" w:color="auto"/>
+                <w14:textOutline w14:w="0" w14:cap="rnd" w14:cmpd="sng" w14:algn="ctr">
+                  <w14:noFill/>
+                  <w14:prstDash w14:val="solid"/>
+                  <w14:bevel/>
+                </w14:textOutline>
+              </w:rPr>
+              <w:t>Human Resources</w:t>
+            </w:r>
+          </w:p>
+        </w:tc>
+        <w:tc>
+          <w:tcPr>
+            <w:tcW w:w="1335" w:type="dxa"/>
+            <w:shd w:val="clear" w:color="auto" w:fill="AEAAAA" w:themeFill="background2" w:themeFillShade="BF"/>
+          </w:tcPr>
+          <w:p>
+            <w:pPr>
+              <w:pStyle w:val="Body"/>
+              <w:pBdr>
+                <w:top w:val="none" w:sz="0" w:space="0" w:color="auto"/>
+                <w:left w:val="none" w:sz="0" w:space="0" w:color="auto"/>
+                <w:bottom w:val="none" w:sz="0" w:space="0" w:color="auto"/>
+                <w:right w:val="none" w:sz="0" w:space="0" w:color="auto"/>
+                <w:between w:val="none" w:sz="0" w:space="0" w:color="auto"/>
+                <w:bar w:val="none" w:sz="0" w:color="auto"/>
+              </w:pBdr>
+              <w:rPr>
+                <w:rFonts w:asciiTheme="minorHAnsi" w:eastAsiaTheme="minorHAnsi" w:hAnsiTheme="minorHAnsi" w:cstheme="minorBidi"/>
+                <w:color w:val="auto"/>
+                <w:sz w:val="24"/>
+                <w:szCs w:val="24"/>
+                <w:bdr w:val="none" w:sz="0" w:space="0" w:color="auto"/>
+                <w14:textOutline w14:w="0" w14:cap="rnd" w14:cmpd="sng" w14:algn="ctr">
+                  <w14:noFill/>
+                  <w14:prstDash w14:val="solid"/>
+                  <w14:bevel/>
+                </w14:textOutline>
+              </w:rPr>
+            </w:pPr>
+            <w:r>
+              <w:rPr>
+                <w:rFonts w:asciiTheme="minorHAnsi" w:eastAsiaTheme="minorHAnsi" w:hAnsiTheme="minorHAnsi" w:cstheme="minorBidi"/>
+                <w:color w:val="auto"/>
+                <w:sz w:val="24"/>
+                <w:szCs w:val="24"/>
+                <w:bdr w:val="none" w:sz="0" w:space="0" w:color="auto"/>
+                <w14:textOutline w14:w="0" w14:cap="rnd" w14:cmpd="sng" w14:algn="ctr">
+                  <w14:noFill/>
+                  <w14:prstDash w14:val="solid"/>
+                  <w14:bevel/>
+                </w14:textOutline>
+              </w:rPr>
+              <w:t xml:space="preserve">Data Scientist </w:t>
+            </w:r>
+          </w:p>
+        </w:tc>
+        <w:tc>
+          <w:tcPr>
+            <w:tcW w:w="1335" w:type="dxa"/>
+          </w:tcPr>
+          <w:p>
+            <w:pPr>
+              <w:pStyle w:val="Body"/>
+              <w:pBdr>
+                <w:top w:val="none" w:sz="0" w:space="0" w:color="auto"/>
+                <w:left w:val="none" w:sz="0" w:space="0" w:color="auto"/>
+                <w:bottom w:val="none" w:sz="0" w:space="0" w:color="auto"/>
+                <w:right w:val="none" w:sz="0" w:space="0" w:color="auto"/>
+                <w:between w:val="none" w:sz="0" w:space="0" w:color="auto"/>
+                <w:bar w:val="none" w:sz="0" w:color="auto"/>
+              </w:pBdr>
+              <w:rPr>
+                <w:rFonts w:asciiTheme="minorHAnsi" w:eastAsiaTheme="minorHAnsi" w:hAnsiTheme="minorHAnsi" w:cstheme="minorBidi"/>
+                <w:color w:val="auto"/>
+                <w:sz w:val="24"/>
+                <w:szCs w:val="24"/>
+                <w:bdr w:val="none" w:sz="0" w:space="0" w:color="auto"/>
+                <w14:textOutline w14:w="0" w14:cap="rnd" w14:cmpd="sng" w14:algn="ctr">
+                  <w14:noFill/>
+                  <w14:prstDash w14:val="solid"/>
+                  <w14:bevel/>
+                </w14:textOutline>
+              </w:rPr>
+            </w:pPr>
+            <w:r>
+              <w:rPr>
+                <w:rFonts w:asciiTheme="minorHAnsi" w:eastAsiaTheme="minorHAnsi" w:hAnsiTheme="minorHAnsi" w:cstheme="minorBidi"/>
+                <w:color w:val="auto"/>
+                <w:sz w:val="24"/>
+                <w:szCs w:val="24"/>
+                <w:bdr w:val="none" w:sz="0" w:space="0" w:color="auto"/>
+                <w14:textOutline w14:w="0" w14:cap="rnd" w14:cmpd="sng" w14:algn="ctr">
+                  <w14:noFill/>
+                  <w14:prstDash w14:val="solid"/>
+                  <w14:bevel/>
+                </w14:textOutline>
+              </w:rPr>
+              <w:t>Data Architect</w:t>
+            </w:r>
+          </w:p>
+        </w:tc>
+        <w:tc>
+          <w:tcPr>
+            <w:tcW w:w="1335" w:type="dxa"/>
+            <w:shd w:val="clear" w:color="auto" w:fill="AEAAAA" w:themeFill="background2" w:themeFillShade="BF"/>
+          </w:tcPr>
+          <w:p>
+            <w:pPr>
+              <w:pStyle w:val="Body"/>
+              <w:pBdr>
+                <w:top w:val="none" w:sz="0" w:space="0" w:color="auto"/>
+                <w:left w:val="none" w:sz="0" w:space="0" w:color="auto"/>
+                <w:bottom w:val="none" w:sz="0" w:space="0" w:color="auto"/>
+                <w:right w:val="none" w:sz="0" w:space="0" w:color="auto"/>
+                <w:between w:val="none" w:sz="0" w:space="0" w:color="auto"/>
+                <w:bar w:val="none" w:sz="0" w:color="auto"/>
+              </w:pBdr>
+              <w:rPr>
+                <w:rFonts w:asciiTheme="minorHAnsi" w:eastAsiaTheme="minorHAnsi" w:hAnsiTheme="minorHAnsi" w:cstheme="minorBidi"/>
+                <w:color w:val="auto"/>
+                <w:sz w:val="24"/>
+                <w:szCs w:val="24"/>
+                <w:bdr w:val="none" w:sz="0" w:space="0" w:color="auto"/>
+                <w14:textOutline w14:w="0" w14:cap="rnd" w14:cmpd="sng" w14:algn="ctr">
+                  <w14:noFill/>
+                  <w14:prstDash w14:val="solid"/>
+                  <w14:bevel/>
+                </w14:textOutline>
+              </w:rPr>
+            </w:pPr>
+            <w:proofErr w:type="spellStart"/>
+            <w:r>
+              <w:rPr>
+                <w:rFonts w:asciiTheme="minorHAnsi" w:eastAsiaTheme="minorHAnsi" w:hAnsiTheme="minorHAnsi" w:cstheme="minorBidi"/>
+                <w:color w:val="auto"/>
+                <w:sz w:val="24"/>
+                <w:szCs w:val="24"/>
+                <w:bdr w:val="none" w:sz="0" w:space="0" w:color="auto"/>
+                <w14:textOutline w14:w="0" w14:cap="rnd" w14:cmpd="sng" w14:algn="ctr">
+                  <w14:noFill/>
+                  <w14:prstDash w14:val="solid"/>
+                  <w14:bevel/>
+                </w14:textOutline>
+              </w:rPr>
+              <w:t>Ux</w:t>
+            </w:r>
+            <w:proofErr w:type="spellEnd"/>
+            <w:r>
+              <w:rPr>
+                <w:rFonts w:asciiTheme="minorHAnsi" w:eastAsiaTheme="minorHAnsi" w:hAnsiTheme="minorHAnsi" w:cstheme="minorBidi"/>
+                <w:color w:val="auto"/>
+                <w:sz w:val="24"/>
+                <w:szCs w:val="24"/>
+                <w:bdr w:val="none" w:sz="0" w:space="0" w:color="auto"/>
+                <w14:textOutline w14:w="0" w14:cap="rnd" w14:cmpd="sng" w14:algn="ctr">
+                  <w14:noFill/>
+                  <w14:prstDash w14:val="solid"/>
+                  <w14:bevel/>
+                </w14:textOutline>
+              </w:rPr>
+              <w:t xml:space="preserve"> designer</w:t>
+            </w:r>
+          </w:p>
+        </w:tc>
+      </w:tr>
+      <w:tr>
+        <w:tc>
+          <w:tcPr>
+            <w:tcW w:w="1334" w:type="dxa"/>
+          </w:tcPr>
+          <w:p>
+            <w:pPr>
+              <w:pStyle w:val="Body"/>
+              <w:pBdr>
+                <w:top w:val="none" w:sz="0" w:space="0" w:color="auto"/>
+                <w:left w:val="none" w:sz="0" w:space="0" w:color="auto"/>
+                <w:bottom w:val="none" w:sz="0" w:space="0" w:color="auto"/>
+                <w:right w:val="none" w:sz="0" w:space="0" w:color="auto"/>
+                <w:between w:val="none" w:sz="0" w:space="0" w:color="auto"/>
+                <w:bar w:val="none" w:sz="0" w:color="auto"/>
+              </w:pBdr>
+              <w:rPr>
+                <w:rFonts w:asciiTheme="minorHAnsi" w:eastAsiaTheme="minorHAnsi" w:hAnsiTheme="minorHAnsi" w:cstheme="minorBidi"/>
+                <w:color w:val="auto"/>
+                <w:sz w:val="24"/>
+                <w:szCs w:val="24"/>
+                <w:bdr w:val="none" w:sz="0" w:space="0" w:color="auto"/>
+                <w14:textOutline w14:w="0" w14:cap="rnd" w14:cmpd="sng" w14:algn="ctr">
+                  <w14:noFill/>
+                  <w14:prstDash w14:val="solid"/>
+                  <w14:bevel/>
+                </w14:textOutline>
+              </w:rPr>
+            </w:pPr>
+            <w:r>
+              <w:t>2</w:t>
+            </w:r>
+          </w:p>
+        </w:tc>
+        <w:tc>
+          <w:tcPr>
+            <w:tcW w:w="1334" w:type="dxa"/>
+          </w:tcPr>
+          <w:p>
+            <w:pPr>
+              <w:pStyle w:val="Body"/>
+              <w:pBdr>
+                <w:top w:val="none" w:sz="0" w:space="0" w:color="auto"/>
+                <w:left w:val="none" w:sz="0" w:space="0" w:color="auto"/>
+                <w:bottom w:val="none" w:sz="0" w:space="0" w:color="auto"/>
+                <w:right w:val="none" w:sz="0" w:space="0" w:color="auto"/>
+                <w:between w:val="none" w:sz="0" w:space="0" w:color="auto"/>
+                <w:bar w:val="none" w:sz="0" w:color="auto"/>
+              </w:pBdr>
+              <w:rPr>
+                <w:rFonts w:asciiTheme="minorHAnsi" w:eastAsiaTheme="minorHAnsi" w:hAnsiTheme="minorHAnsi" w:cstheme="minorBidi"/>
+                <w:color w:val="auto"/>
+                <w:sz w:val="24"/>
+                <w:szCs w:val="24"/>
+                <w:bdr w:val="none" w:sz="0" w:space="0" w:color="auto"/>
+                <w14:textOutline w14:w="0" w14:cap="rnd" w14:cmpd="sng" w14:algn="ctr">
+                  <w14:noFill/>
+                  <w14:prstDash w14:val="solid"/>
+                  <w14:bevel/>
+                </w14:textOutline>
+              </w:rPr>
+            </w:pPr>
+            <w:r>
+              <w:rPr>
+                <w:rFonts w:asciiTheme="minorHAnsi" w:eastAsiaTheme="minorHAnsi" w:hAnsiTheme="minorHAnsi" w:cstheme="minorBidi"/>
+                <w:color w:val="auto"/>
+                <w:sz w:val="24"/>
+                <w:szCs w:val="24"/>
+                <w:bdr w:val="none" w:sz="0" w:space="0" w:color="auto"/>
+                <w14:textOutline w14:w="0" w14:cap="rnd" w14:cmpd="sng" w14:algn="ctr">
+                  <w14:noFill/>
+                  <w14:prstDash w14:val="solid"/>
+                  <w14:bevel/>
+                </w14:textOutline>
+              </w:rPr>
+              <w:t>Data Scientist</w:t>
+            </w:r>
+          </w:p>
+        </w:tc>
+        <w:tc>
+          <w:tcPr>
+            <w:tcW w:w="1335" w:type="dxa"/>
+            <w:shd w:val="clear" w:color="auto" w:fill="AEAAAA" w:themeFill="background2" w:themeFillShade="BF"/>
+          </w:tcPr>
+          <w:p>
+            <w:pPr>
+              <w:pStyle w:val="Body"/>
+              <w:pBdr>
+                <w:top w:val="none" w:sz="0" w:space="0" w:color="auto"/>
+                <w:left w:val="none" w:sz="0" w:space="0" w:color="auto"/>
+                <w:bottom w:val="none" w:sz="0" w:space="0" w:color="auto"/>
+                <w:right w:val="none" w:sz="0" w:space="0" w:color="auto"/>
+                <w:between w:val="none" w:sz="0" w:space="0" w:color="auto"/>
+                <w:bar w:val="none" w:sz="0" w:color="auto"/>
+              </w:pBdr>
+              <w:rPr>
+                <w:rFonts w:asciiTheme="minorHAnsi" w:eastAsiaTheme="minorHAnsi" w:hAnsiTheme="minorHAnsi" w:cstheme="minorBidi"/>
+                <w:color w:val="auto"/>
+                <w:sz w:val="24"/>
+                <w:szCs w:val="24"/>
+                <w:bdr w:val="none" w:sz="0" w:space="0" w:color="auto"/>
+                <w14:textOutline w14:w="0" w14:cap="rnd" w14:cmpd="sng" w14:algn="ctr">
+                  <w14:noFill/>
+                  <w14:prstDash w14:val="solid"/>
+                  <w14:bevel/>
+                </w14:textOutline>
+              </w:rPr>
+            </w:pPr>
+            <w:proofErr w:type="spellStart"/>
+            <w:r>
+              <w:rPr>
+                <w:rFonts w:asciiTheme="minorHAnsi" w:eastAsiaTheme="minorHAnsi" w:hAnsiTheme="minorHAnsi" w:cstheme="minorBidi"/>
+                <w:color w:val="auto"/>
+                <w:sz w:val="24"/>
+                <w:szCs w:val="24"/>
+                <w:bdr w:val="none" w:sz="0" w:space="0" w:color="auto"/>
+                <w14:textOutline w14:w="0" w14:cap="rnd" w14:cmpd="sng" w14:algn="ctr">
+                  <w14:noFill/>
+                  <w14:prstDash w14:val="solid"/>
+                  <w14:bevel/>
+                </w14:textOutline>
+              </w:rPr>
+              <w:t>Ux</w:t>
+            </w:r>
+            <w:proofErr w:type="spellEnd"/>
+            <w:r>
+              <w:rPr>
+                <w:rFonts w:asciiTheme="minorHAnsi" w:eastAsiaTheme="minorHAnsi" w:hAnsiTheme="minorHAnsi" w:cstheme="minorBidi"/>
+                <w:color w:val="auto"/>
+                <w:sz w:val="24"/>
+                <w:szCs w:val="24"/>
+                <w:bdr w:val="none" w:sz="0" w:space="0" w:color="auto"/>
+                <w14:textOutline w14:w="0" w14:cap="rnd" w14:cmpd="sng" w14:algn="ctr">
+                  <w14:noFill/>
+                  <w14:prstDash w14:val="solid"/>
+                  <w14:bevel/>
+                </w14:textOutline>
+              </w:rPr>
+              <w:t xml:space="preserve"> designer</w:t>
+            </w:r>
+          </w:p>
+        </w:tc>
+        <w:tc>
+          <w:tcPr>
+            <w:tcW w:w="1335" w:type="dxa"/>
+          </w:tcPr>
+          <w:p>
+            <w:pPr>
+              <w:pStyle w:val="Body"/>
+              <w:pBdr>
+                <w:top w:val="none" w:sz="0" w:space="0" w:color="auto"/>
+                <w:left w:val="none" w:sz="0" w:space="0" w:color="auto"/>
+                <w:bottom w:val="none" w:sz="0" w:space="0" w:color="auto"/>
+                <w:right w:val="none" w:sz="0" w:space="0" w:color="auto"/>
+                <w:between w:val="none" w:sz="0" w:space="0" w:color="auto"/>
+                <w:bar w:val="none" w:sz="0" w:color="auto"/>
+              </w:pBdr>
+              <w:rPr>
+                <w:rFonts w:asciiTheme="minorHAnsi" w:eastAsiaTheme="minorHAnsi" w:hAnsiTheme="minorHAnsi" w:cstheme="minorBidi"/>
+                <w:color w:val="auto"/>
+                <w:sz w:val="24"/>
+                <w:szCs w:val="24"/>
+                <w:bdr w:val="none" w:sz="0" w:space="0" w:color="auto"/>
+                <w14:textOutline w14:w="0" w14:cap="rnd" w14:cmpd="sng" w14:algn="ctr">
+                  <w14:noFill/>
+                  <w14:prstDash w14:val="solid"/>
+                  <w14:bevel/>
+                </w14:textOutline>
+              </w:rPr>
+            </w:pPr>
+            <w:r>
+              <w:rPr>
+                <w:rFonts w:asciiTheme="minorHAnsi" w:eastAsiaTheme="minorHAnsi" w:hAnsiTheme="minorHAnsi" w:cstheme="minorBidi"/>
+                <w:color w:val="auto"/>
+                <w:sz w:val="24"/>
+                <w:szCs w:val="24"/>
+                <w:bdr w:val="none" w:sz="0" w:space="0" w:color="auto"/>
+                <w14:textOutline w14:w="0" w14:cap="rnd" w14:cmpd="sng" w14:algn="ctr">
+                  <w14:noFill/>
+                  <w14:prstDash w14:val="solid"/>
+                  <w14:bevel/>
+                </w14:textOutline>
+              </w:rPr>
+              <w:t>Data Architect</w:t>
+            </w:r>
+          </w:p>
+        </w:tc>
+        <w:tc>
+          <w:tcPr>
+            <w:tcW w:w="1335" w:type="dxa"/>
+            <w:shd w:val="clear" w:color="auto" w:fill="AEAAAA" w:themeFill="background2" w:themeFillShade="BF"/>
+          </w:tcPr>
+          <w:p>
+            <w:pPr>
+              <w:pStyle w:val="Body"/>
+              <w:pBdr>
+                <w:top w:val="none" w:sz="0" w:space="0" w:color="auto"/>
+                <w:left w:val="none" w:sz="0" w:space="0" w:color="auto"/>
+                <w:bottom w:val="none" w:sz="0" w:space="0" w:color="auto"/>
+                <w:right w:val="none" w:sz="0" w:space="0" w:color="auto"/>
+                <w:between w:val="none" w:sz="0" w:space="0" w:color="auto"/>
+                <w:bar w:val="none" w:sz="0" w:color="auto"/>
+              </w:pBdr>
+              <w:rPr>
+                <w:rFonts w:asciiTheme="minorHAnsi" w:eastAsiaTheme="minorHAnsi" w:hAnsiTheme="minorHAnsi" w:cstheme="minorBidi"/>
+                <w:color w:val="auto"/>
+                <w:sz w:val="24"/>
+                <w:szCs w:val="24"/>
+                <w:bdr w:val="none" w:sz="0" w:space="0" w:color="auto"/>
+                <w14:textOutline w14:w="0" w14:cap="rnd" w14:cmpd="sng" w14:algn="ctr">
+                  <w14:noFill/>
+                  <w14:prstDash w14:val="solid"/>
+                  <w14:bevel/>
+                </w14:textOutline>
+              </w:rPr>
+            </w:pPr>
+            <w:proofErr w:type="spellStart"/>
+            <w:r>
+              <w:rPr>
+                <w:rFonts w:asciiTheme="minorHAnsi" w:eastAsiaTheme="minorHAnsi" w:hAnsiTheme="minorHAnsi" w:cstheme="minorBidi"/>
+                <w:color w:val="auto"/>
+                <w:sz w:val="24"/>
+                <w:szCs w:val="24"/>
+                <w:bdr w:val="none" w:sz="0" w:space="0" w:color="auto"/>
+                <w14:textOutline w14:w="0" w14:cap="rnd" w14:cmpd="sng" w14:algn="ctr">
+                  <w14:noFill/>
+                  <w14:prstDash w14:val="solid"/>
+                  <w14:bevel/>
+                </w14:textOutline>
+              </w:rPr>
+              <w:t>Ux</w:t>
+            </w:r>
+            <w:proofErr w:type="spellEnd"/>
+            <w:r>
+              <w:rPr>
+                <w:rFonts w:asciiTheme="minorHAnsi" w:eastAsiaTheme="minorHAnsi" w:hAnsiTheme="minorHAnsi" w:cstheme="minorBidi"/>
+                <w:color w:val="auto"/>
+                <w:sz w:val="24"/>
+                <w:szCs w:val="24"/>
+                <w:bdr w:val="none" w:sz="0" w:space="0" w:color="auto"/>
+                <w14:textOutline w14:w="0" w14:cap="rnd" w14:cmpd="sng" w14:algn="ctr">
+                  <w14:noFill/>
+                  <w14:prstDash w14:val="solid"/>
+                  <w14:bevel/>
+                </w14:textOutline>
+              </w:rPr>
+              <w:t xml:space="preserve"> designer</w:t>
+            </w:r>
+          </w:p>
+        </w:tc>
+        <w:tc>
+          <w:tcPr>
+            <w:tcW w:w="1335" w:type="dxa"/>
+          </w:tcPr>
+          <w:p>
+            <w:pPr>
+              <w:pStyle w:val="Body"/>
+              <w:pBdr>
+                <w:top w:val="none" w:sz="0" w:space="0" w:color="auto"/>
+                <w:left w:val="none" w:sz="0" w:space="0" w:color="auto"/>
+                <w:bottom w:val="none" w:sz="0" w:space="0" w:color="auto"/>
+                <w:right w:val="none" w:sz="0" w:space="0" w:color="auto"/>
+                <w:between w:val="none" w:sz="0" w:space="0" w:color="auto"/>
+                <w:bar w:val="none" w:sz="0" w:color="auto"/>
+              </w:pBdr>
+              <w:rPr>
+                <w:rFonts w:asciiTheme="minorHAnsi" w:eastAsiaTheme="minorHAnsi" w:hAnsiTheme="minorHAnsi" w:cstheme="minorBidi"/>
+                <w:color w:val="auto"/>
+                <w:sz w:val="24"/>
+                <w:szCs w:val="24"/>
+                <w:bdr w:val="none" w:sz="0" w:space="0" w:color="auto"/>
+                <w14:textOutline w14:w="0" w14:cap="rnd" w14:cmpd="sng" w14:algn="ctr">
+                  <w14:noFill/>
+                  <w14:prstDash w14:val="solid"/>
+                  <w14:bevel/>
+                </w14:textOutline>
+              </w:rPr>
+            </w:pPr>
+            <w:r>
+              <w:rPr>
+                <w:rFonts w:asciiTheme="minorHAnsi" w:eastAsiaTheme="minorHAnsi" w:hAnsiTheme="minorHAnsi" w:cstheme="minorBidi"/>
+                <w:color w:val="auto"/>
+                <w:sz w:val="24"/>
+                <w:szCs w:val="24"/>
+                <w:bdr w:val="none" w:sz="0" w:space="0" w:color="auto"/>
+                <w14:textOutline w14:w="0" w14:cap="rnd" w14:cmpd="sng" w14:algn="ctr">
+                  <w14:noFill/>
+                  <w14:prstDash w14:val="solid"/>
+                  <w14:bevel/>
+                </w14:textOutline>
+              </w:rPr>
+              <w:t>Data Scientist</w:t>
+            </w:r>
+          </w:p>
+        </w:tc>
+        <w:tc>
+          <w:tcPr>
+            <w:tcW w:w="1335" w:type="dxa"/>
+            <w:shd w:val="clear" w:color="auto" w:fill="AEAAAA" w:themeFill="background2" w:themeFillShade="BF"/>
+          </w:tcPr>
+          <w:p>
+            <w:pPr>
+              <w:pStyle w:val="Body"/>
+              <w:pBdr>
+                <w:top w:val="none" w:sz="0" w:space="0" w:color="auto"/>
+                <w:left w:val="none" w:sz="0" w:space="0" w:color="auto"/>
+                <w:bottom w:val="none" w:sz="0" w:space="0" w:color="auto"/>
+                <w:right w:val="none" w:sz="0" w:space="0" w:color="auto"/>
+                <w:between w:val="none" w:sz="0" w:space="0" w:color="auto"/>
+                <w:bar w:val="none" w:sz="0" w:color="auto"/>
+              </w:pBdr>
+              <w:rPr>
+                <w:rFonts w:asciiTheme="minorHAnsi" w:eastAsiaTheme="minorHAnsi" w:hAnsiTheme="minorHAnsi" w:cstheme="minorBidi"/>
+                <w:color w:val="auto"/>
+                <w:sz w:val="24"/>
+                <w:szCs w:val="24"/>
+                <w:bdr w:val="none" w:sz="0" w:space="0" w:color="auto"/>
+                <w14:textOutline w14:w="0" w14:cap="rnd" w14:cmpd="sng" w14:algn="ctr">
+                  <w14:noFill/>
+                  <w14:prstDash w14:val="solid"/>
+                  <w14:bevel/>
+                </w14:textOutline>
+              </w:rPr>
+            </w:pPr>
+            <w:r>
+              <w:rPr>
+                <w:rFonts w:asciiTheme="minorHAnsi" w:eastAsiaTheme="minorHAnsi" w:hAnsiTheme="minorHAnsi" w:cstheme="minorBidi"/>
+                <w:color w:val="auto"/>
+                <w:sz w:val="24"/>
+                <w:szCs w:val="24"/>
+                <w:bdr w:val="none" w:sz="0" w:space="0" w:color="auto"/>
+                <w14:textOutline w14:w="0" w14:cap="rnd" w14:cmpd="sng" w14:algn="ctr">
+                  <w14:noFill/>
+                  <w14:prstDash w14:val="solid"/>
+                  <w14:bevel/>
+                </w14:textOutline>
+              </w:rPr>
+              <w:t xml:space="preserve">Data scientist </w:t>
+            </w:r>
+          </w:p>
+        </w:tc>
+      </w:tr>
+      <w:tr>
+        <w:tc>
+          <w:tcPr>
+            <w:tcW w:w="1334" w:type="dxa"/>
+          </w:tcPr>
+          <w:p>
+            <w:pPr>
+              <w:pStyle w:val="Body"/>
+              <w:pBdr>
+                <w:top w:val="none" w:sz="0" w:space="0" w:color="auto"/>
+                <w:left w:val="none" w:sz="0" w:space="0" w:color="auto"/>
+                <w:bottom w:val="none" w:sz="0" w:space="0" w:color="auto"/>
+                <w:right w:val="none" w:sz="0" w:space="0" w:color="auto"/>
+                <w:between w:val="none" w:sz="0" w:space="0" w:color="auto"/>
+                <w:bar w:val="none" w:sz="0" w:color="auto"/>
+              </w:pBdr>
+              <w:rPr>
+                <w:rFonts w:asciiTheme="minorHAnsi" w:eastAsiaTheme="minorHAnsi" w:hAnsiTheme="minorHAnsi" w:cstheme="minorBidi"/>
+                <w:color w:val="auto"/>
+                <w:sz w:val="24"/>
+                <w:szCs w:val="24"/>
+                <w:bdr w:val="none" w:sz="0" w:space="0" w:color="auto"/>
+                <w14:textOutline w14:w="0" w14:cap="rnd" w14:cmpd="sng" w14:algn="ctr">
+                  <w14:noFill/>
+                  <w14:prstDash w14:val="solid"/>
+                  <w14:bevel/>
+                </w14:textOutline>
+              </w:rPr>
+            </w:pPr>
+            <w:r>
+              <w:lastRenderedPageBreak/>
+              <w:t>3</w:t>
+            </w:r>
+          </w:p>
+        </w:tc>
+        <w:tc>
+          <w:tcPr>
+            <w:tcW w:w="1334" w:type="dxa"/>
+          </w:tcPr>
+          <w:p>
+            <w:pPr>
+              <w:pStyle w:val="Body"/>
+              <w:pBdr>
+                <w:top w:val="none" w:sz="0" w:space="0" w:color="auto"/>
+                <w:left w:val="none" w:sz="0" w:space="0" w:color="auto"/>
+                <w:bottom w:val="none" w:sz="0" w:space="0" w:color="auto"/>
+                <w:right w:val="none" w:sz="0" w:space="0" w:color="auto"/>
+                <w:between w:val="none" w:sz="0" w:space="0" w:color="auto"/>
+                <w:bar w:val="none" w:sz="0" w:color="auto"/>
+              </w:pBdr>
+              <w:rPr>
+                <w:rFonts w:asciiTheme="minorHAnsi" w:eastAsiaTheme="minorHAnsi" w:hAnsiTheme="minorHAnsi" w:cstheme="minorBidi"/>
+                <w:color w:val="auto"/>
+                <w:sz w:val="24"/>
+                <w:szCs w:val="24"/>
+                <w:bdr w:val="none" w:sz="0" w:space="0" w:color="auto"/>
+                <w14:textOutline w14:w="0" w14:cap="rnd" w14:cmpd="sng" w14:algn="ctr">
+                  <w14:noFill/>
+                  <w14:prstDash w14:val="solid"/>
+                  <w14:bevel/>
+                </w14:textOutline>
+              </w:rPr>
+            </w:pPr>
+            <w:r>
+              <w:rPr>
+                <w:rFonts w:asciiTheme="minorHAnsi" w:eastAsiaTheme="minorHAnsi" w:hAnsiTheme="minorHAnsi" w:cstheme="minorBidi"/>
+                <w:color w:val="auto"/>
+                <w:sz w:val="24"/>
+                <w:szCs w:val="24"/>
+                <w:bdr w:val="none" w:sz="0" w:space="0" w:color="auto"/>
+                <w14:textOutline w14:w="0" w14:cap="rnd" w14:cmpd="sng" w14:algn="ctr">
+                  <w14:noFill/>
+                  <w14:prstDash w14:val="solid"/>
+                  <w14:bevel/>
+                </w14:textOutline>
+              </w:rPr>
+              <w:t>Machine learning engineer</w:t>
+            </w:r>
+          </w:p>
+        </w:tc>
+        <w:tc>
+          <w:tcPr>
+            <w:tcW w:w="1335" w:type="dxa"/>
+            <w:shd w:val="clear" w:color="auto" w:fill="AEAAAA" w:themeFill="background2" w:themeFillShade="BF"/>
+          </w:tcPr>
+          <w:p>
+            <w:pPr>
+              <w:pStyle w:val="Body"/>
+              <w:pBdr>
+                <w:top w:val="none" w:sz="0" w:space="0" w:color="auto"/>
+                <w:left w:val="none" w:sz="0" w:space="0" w:color="auto"/>
+                <w:bottom w:val="none" w:sz="0" w:space="0" w:color="auto"/>
+                <w:right w:val="none" w:sz="0" w:space="0" w:color="auto"/>
+                <w:between w:val="none" w:sz="0" w:space="0" w:color="auto"/>
+                <w:bar w:val="none" w:sz="0" w:color="auto"/>
+              </w:pBdr>
+              <w:rPr>
+                <w:rFonts w:asciiTheme="minorHAnsi" w:eastAsiaTheme="minorHAnsi" w:hAnsiTheme="minorHAnsi" w:cstheme="minorBidi"/>
+                <w:color w:val="auto"/>
+                <w:sz w:val="24"/>
+                <w:szCs w:val="24"/>
+                <w:bdr w:val="none" w:sz="0" w:space="0" w:color="auto"/>
+                <w14:textOutline w14:w="0" w14:cap="rnd" w14:cmpd="sng" w14:algn="ctr">
+                  <w14:noFill/>
+                  <w14:prstDash w14:val="solid"/>
+                  <w14:bevel/>
+                </w14:textOutline>
+              </w:rPr>
+            </w:pPr>
+            <w:r>
+              <w:rPr>
+                <w:rFonts w:asciiTheme="minorHAnsi" w:eastAsiaTheme="minorHAnsi" w:hAnsiTheme="minorHAnsi" w:cstheme="minorBidi"/>
+                <w:color w:val="auto"/>
+                <w:sz w:val="24"/>
+                <w:szCs w:val="24"/>
+                <w:bdr w:val="none" w:sz="0" w:space="0" w:color="auto"/>
+                <w14:textOutline w14:w="0" w14:cap="rnd" w14:cmpd="sng" w14:algn="ctr">
+                  <w14:noFill/>
+                  <w14:prstDash w14:val="solid"/>
+                  <w14:bevel/>
+                </w14:textOutline>
+              </w:rPr>
+              <w:t>Software developer</w:t>
+            </w:r>
+          </w:p>
+        </w:tc>
+        <w:tc>
+          <w:tcPr>
+            <w:tcW w:w="1335" w:type="dxa"/>
+          </w:tcPr>
+          <w:p>
+            <w:pPr>
+              <w:pStyle w:val="Body"/>
+              <w:pBdr>
+                <w:top w:val="none" w:sz="0" w:space="0" w:color="auto"/>
+                <w:left w:val="none" w:sz="0" w:space="0" w:color="auto"/>
+                <w:bottom w:val="none" w:sz="0" w:space="0" w:color="auto"/>
+                <w:right w:val="none" w:sz="0" w:space="0" w:color="auto"/>
+                <w:between w:val="none" w:sz="0" w:space="0" w:color="auto"/>
+                <w:bar w:val="none" w:sz="0" w:color="auto"/>
+              </w:pBdr>
+              <w:rPr>
+                <w:rFonts w:asciiTheme="minorHAnsi" w:eastAsiaTheme="minorHAnsi" w:hAnsiTheme="minorHAnsi" w:cstheme="minorBidi"/>
+                <w:color w:val="auto"/>
+                <w:sz w:val="24"/>
+                <w:szCs w:val="24"/>
+                <w:bdr w:val="none" w:sz="0" w:space="0" w:color="auto"/>
+                <w14:textOutline w14:w="0" w14:cap="rnd" w14:cmpd="sng" w14:algn="ctr">
+                  <w14:noFill/>
+                  <w14:prstDash w14:val="solid"/>
+                  <w14:bevel/>
+                </w14:textOutline>
+              </w:rPr>
+            </w:pPr>
+            <w:r>
+              <w:rPr>
+                <w:rFonts w:asciiTheme="minorHAnsi" w:eastAsiaTheme="minorHAnsi" w:hAnsiTheme="minorHAnsi" w:cstheme="minorBidi"/>
+                <w:color w:val="auto"/>
+                <w:sz w:val="24"/>
+                <w:szCs w:val="24"/>
+                <w:bdr w:val="none" w:sz="0" w:space="0" w:color="auto"/>
+                <w14:textOutline w14:w="0" w14:cap="rnd" w14:cmpd="sng" w14:algn="ctr">
+                  <w14:noFill/>
+                  <w14:prstDash w14:val="solid"/>
+                  <w14:bevel/>
+                </w14:textOutline>
+              </w:rPr>
+              <w:t>Data Scientist</w:t>
+            </w:r>
+          </w:p>
+        </w:tc>
+        <w:tc>
+          <w:tcPr>
+            <w:tcW w:w="1335" w:type="dxa"/>
+            <w:shd w:val="clear" w:color="auto" w:fill="AEAAAA" w:themeFill="background2" w:themeFillShade="BF"/>
+          </w:tcPr>
+          <w:p>
+            <w:pPr>
+              <w:pStyle w:val="Body"/>
+              <w:pBdr>
+                <w:top w:val="none" w:sz="0" w:space="0" w:color="auto"/>
+                <w:left w:val="none" w:sz="0" w:space="0" w:color="auto"/>
+                <w:bottom w:val="none" w:sz="0" w:space="0" w:color="auto"/>
+                <w:right w:val="none" w:sz="0" w:space="0" w:color="auto"/>
+                <w:between w:val="none" w:sz="0" w:space="0" w:color="auto"/>
+                <w:bar w:val="none" w:sz="0" w:color="auto"/>
+              </w:pBdr>
+              <w:rPr>
+                <w:rFonts w:asciiTheme="minorHAnsi" w:eastAsiaTheme="minorHAnsi" w:hAnsiTheme="minorHAnsi" w:cstheme="minorBidi"/>
+                <w:color w:val="auto"/>
+                <w:sz w:val="24"/>
+                <w:szCs w:val="24"/>
+                <w:bdr w:val="none" w:sz="0" w:space="0" w:color="auto"/>
+                <w14:textOutline w14:w="0" w14:cap="rnd" w14:cmpd="sng" w14:algn="ctr">
+                  <w14:noFill/>
+                  <w14:prstDash w14:val="solid"/>
+                  <w14:bevel/>
+                </w14:textOutline>
+              </w:rPr>
+            </w:pPr>
+            <w:r>
+              <w:rPr>
+                <w:rFonts w:asciiTheme="minorHAnsi" w:eastAsiaTheme="minorHAnsi" w:hAnsiTheme="minorHAnsi" w:cstheme="minorBidi"/>
+                <w:color w:val="auto"/>
+                <w:sz w:val="24"/>
+                <w:szCs w:val="24"/>
+                <w:bdr w:val="none" w:sz="0" w:space="0" w:color="auto"/>
+                <w14:textOutline w14:w="0" w14:cap="rnd" w14:cmpd="sng" w14:algn="ctr">
+                  <w14:noFill/>
+                  <w14:prstDash w14:val="solid"/>
+                  <w14:bevel/>
+                </w14:textOutline>
+              </w:rPr>
+              <w:t>Software Developer</w:t>
+            </w:r>
+          </w:p>
+        </w:tc>
+        <w:tc>
+          <w:tcPr>
+            <w:tcW w:w="1335" w:type="dxa"/>
+          </w:tcPr>
+          <w:p>
+            <w:pPr>
+              <w:pStyle w:val="Body"/>
+              <w:pBdr>
+                <w:top w:val="none" w:sz="0" w:space="0" w:color="auto"/>
+                <w:left w:val="none" w:sz="0" w:space="0" w:color="auto"/>
+                <w:bottom w:val="none" w:sz="0" w:space="0" w:color="auto"/>
+                <w:right w:val="none" w:sz="0" w:space="0" w:color="auto"/>
+                <w:between w:val="none" w:sz="0" w:space="0" w:color="auto"/>
+                <w:bar w:val="none" w:sz="0" w:color="auto"/>
+              </w:pBdr>
+              <w:rPr>
+                <w:rFonts w:asciiTheme="minorHAnsi" w:eastAsiaTheme="minorHAnsi" w:hAnsiTheme="minorHAnsi" w:cstheme="minorBidi"/>
+                <w:color w:val="auto"/>
+                <w:sz w:val="24"/>
+                <w:szCs w:val="24"/>
+                <w:bdr w:val="none" w:sz="0" w:space="0" w:color="auto"/>
+                <w14:textOutline w14:w="0" w14:cap="rnd" w14:cmpd="sng" w14:algn="ctr">
+                  <w14:noFill/>
+                  <w14:prstDash w14:val="solid"/>
+                  <w14:bevel/>
+                </w14:textOutline>
+              </w:rPr>
+            </w:pPr>
+            <w:r>
+              <w:rPr>
+                <w:rFonts w:asciiTheme="minorHAnsi" w:eastAsiaTheme="minorHAnsi" w:hAnsiTheme="minorHAnsi" w:cstheme="minorBidi"/>
+                <w:color w:val="auto"/>
+                <w:sz w:val="24"/>
+                <w:szCs w:val="24"/>
+                <w:bdr w:val="none" w:sz="0" w:space="0" w:color="auto"/>
+                <w14:textOutline w14:w="0" w14:cap="rnd" w14:cmpd="sng" w14:algn="ctr">
+                  <w14:noFill/>
+                  <w14:prstDash w14:val="solid"/>
+                  <w14:bevel/>
+                </w14:textOutline>
+              </w:rPr>
+              <w:t>Machine learning engineer</w:t>
+            </w:r>
+          </w:p>
+        </w:tc>
+        <w:tc>
+          <w:tcPr>
+            <w:tcW w:w="1335" w:type="dxa"/>
+            <w:shd w:val="clear" w:color="auto" w:fill="AEAAAA" w:themeFill="background2" w:themeFillShade="BF"/>
+          </w:tcPr>
+          <w:p>
+            <w:pPr>
+              <w:pStyle w:val="Body"/>
+              <w:pBdr>
+                <w:top w:val="none" w:sz="0" w:space="0" w:color="auto"/>
+                <w:left w:val="none" w:sz="0" w:space="0" w:color="auto"/>
+                <w:bottom w:val="none" w:sz="0" w:space="0" w:color="auto"/>
+                <w:right w:val="none" w:sz="0" w:space="0" w:color="auto"/>
+                <w:between w:val="none" w:sz="0" w:space="0" w:color="auto"/>
+                <w:bar w:val="none" w:sz="0" w:color="auto"/>
+              </w:pBdr>
+              <w:rPr>
+                <w:rFonts w:asciiTheme="minorHAnsi" w:eastAsiaTheme="minorHAnsi" w:hAnsiTheme="minorHAnsi" w:cstheme="minorBidi"/>
+                <w:color w:val="auto"/>
+                <w:sz w:val="24"/>
+                <w:szCs w:val="24"/>
+                <w:bdr w:val="none" w:sz="0" w:space="0" w:color="auto"/>
+                <w14:textOutline w14:w="0" w14:cap="rnd" w14:cmpd="sng" w14:algn="ctr">
+                  <w14:noFill/>
+                  <w14:prstDash w14:val="solid"/>
+                  <w14:bevel/>
+                </w14:textOutline>
+              </w:rPr>
+            </w:pPr>
+            <w:r>
+              <w:rPr>
+                <w:rFonts w:asciiTheme="minorHAnsi" w:eastAsiaTheme="minorHAnsi" w:hAnsiTheme="minorHAnsi" w:cstheme="minorBidi"/>
+                <w:color w:val="auto"/>
+                <w:sz w:val="24"/>
+                <w:szCs w:val="24"/>
+                <w:bdr w:val="none" w:sz="0" w:space="0" w:color="auto"/>
+                <w14:textOutline w14:w="0" w14:cap="rnd" w14:cmpd="sng" w14:algn="ctr">
+                  <w14:noFill/>
+                  <w14:prstDash w14:val="solid"/>
+                  <w14:bevel/>
+                </w14:textOutline>
+              </w:rPr>
+              <w:t>recruiter</w:t>
+            </w:r>
+          </w:p>
+        </w:tc>
+      </w:tr>
+      <w:tr>
+        <w:tc>
+          <w:tcPr>
+            <w:tcW w:w="1334" w:type="dxa"/>
+          </w:tcPr>
+          <w:p>
+            <w:pPr>
+              <w:pStyle w:val="Body"/>
+              <w:pBdr>
+                <w:top w:val="none" w:sz="0" w:space="0" w:color="auto"/>
+                <w:left w:val="none" w:sz="0" w:space="0" w:color="auto"/>
+                <w:bottom w:val="none" w:sz="0" w:space="0" w:color="auto"/>
+                <w:right w:val="none" w:sz="0" w:space="0" w:color="auto"/>
+                <w:between w:val="none" w:sz="0" w:space="0" w:color="auto"/>
+                <w:bar w:val="none" w:sz="0" w:color="auto"/>
+              </w:pBdr>
+              <w:rPr>
+                <w:rFonts w:asciiTheme="minorHAnsi" w:eastAsiaTheme="minorHAnsi" w:hAnsiTheme="minorHAnsi" w:cstheme="minorBidi"/>
+                <w:color w:val="auto"/>
+                <w:sz w:val="24"/>
+                <w:szCs w:val="24"/>
+                <w:bdr w:val="none" w:sz="0" w:space="0" w:color="auto"/>
+                <w14:textOutline w14:w="0" w14:cap="rnd" w14:cmpd="sng" w14:algn="ctr">
+                  <w14:noFill/>
+                  <w14:prstDash w14:val="solid"/>
+                  <w14:bevel/>
+                </w14:textOutline>
+              </w:rPr>
+            </w:pPr>
+            <w:r>
+              <w:t>4</w:t>
+            </w:r>
+          </w:p>
+        </w:tc>
+        <w:tc>
+          <w:tcPr>
+            <w:tcW w:w="1334" w:type="dxa"/>
+          </w:tcPr>
+          <w:p>
+            <w:pPr>
+              <w:pStyle w:val="Body"/>
+              <w:pBdr>
+                <w:top w:val="none" w:sz="0" w:space="0" w:color="auto"/>
+                <w:left w:val="none" w:sz="0" w:space="0" w:color="auto"/>
+                <w:bottom w:val="none" w:sz="0" w:space="0" w:color="auto"/>
+                <w:right w:val="none" w:sz="0" w:space="0" w:color="auto"/>
+                <w:between w:val="none" w:sz="0" w:space="0" w:color="auto"/>
+                <w:bar w:val="none" w:sz="0" w:color="auto"/>
+              </w:pBdr>
+              <w:rPr>
+                <w:rFonts w:asciiTheme="minorHAnsi" w:eastAsiaTheme="minorHAnsi" w:hAnsiTheme="minorHAnsi" w:cstheme="minorBidi"/>
+                <w:color w:val="auto"/>
+                <w:sz w:val="24"/>
+                <w:szCs w:val="24"/>
+                <w:bdr w:val="none" w:sz="0" w:space="0" w:color="auto"/>
+                <w14:textOutline w14:w="0" w14:cap="rnd" w14:cmpd="sng" w14:algn="ctr">
+                  <w14:noFill/>
+                  <w14:prstDash w14:val="solid"/>
+                  <w14:bevel/>
+                </w14:textOutline>
+              </w:rPr>
+            </w:pPr>
+            <w:r>
+              <w:rPr>
+                <w:rFonts w:asciiTheme="minorHAnsi" w:eastAsiaTheme="minorHAnsi" w:hAnsiTheme="minorHAnsi" w:cstheme="minorBidi"/>
+                <w:color w:val="auto"/>
+                <w:sz w:val="24"/>
+                <w:szCs w:val="24"/>
+                <w:bdr w:val="none" w:sz="0" w:space="0" w:color="auto"/>
+                <w14:textOutline w14:w="0" w14:cap="rnd" w14:cmpd="sng" w14:algn="ctr">
+                  <w14:noFill/>
+                  <w14:prstDash w14:val="solid"/>
+                  <w14:bevel/>
+                </w14:textOutline>
+              </w:rPr>
+              <w:t>statistician</w:t>
+            </w:r>
+          </w:p>
+        </w:tc>
+        <w:tc>
+          <w:tcPr>
+            <w:tcW w:w="1335" w:type="dxa"/>
+            <w:shd w:val="clear" w:color="auto" w:fill="AEAAAA" w:themeFill="background2" w:themeFillShade="BF"/>
+          </w:tcPr>
+          <w:p>
+            <w:pPr>
+              <w:pStyle w:val="Body"/>
+              <w:pBdr>
+                <w:top w:val="none" w:sz="0" w:space="0" w:color="auto"/>
+                <w:left w:val="none" w:sz="0" w:space="0" w:color="auto"/>
+                <w:bottom w:val="none" w:sz="0" w:space="0" w:color="auto"/>
+                <w:right w:val="none" w:sz="0" w:space="0" w:color="auto"/>
+                <w:between w:val="none" w:sz="0" w:space="0" w:color="auto"/>
+                <w:bar w:val="none" w:sz="0" w:color="auto"/>
+              </w:pBdr>
+              <w:rPr>
+                <w:rFonts w:asciiTheme="minorHAnsi" w:eastAsiaTheme="minorHAnsi" w:hAnsiTheme="minorHAnsi" w:cstheme="minorBidi"/>
+                <w:color w:val="auto"/>
+                <w:sz w:val="24"/>
+                <w:szCs w:val="24"/>
+                <w:bdr w:val="none" w:sz="0" w:space="0" w:color="auto"/>
+                <w14:textOutline w14:w="0" w14:cap="rnd" w14:cmpd="sng" w14:algn="ctr">
+                  <w14:noFill/>
+                  <w14:prstDash w14:val="solid"/>
+                  <w14:bevel/>
+                </w14:textOutline>
+              </w:rPr>
+            </w:pPr>
+            <w:r>
+              <w:rPr>
+                <w:rFonts w:asciiTheme="minorHAnsi" w:eastAsiaTheme="minorHAnsi" w:hAnsiTheme="minorHAnsi" w:cstheme="minorBidi"/>
+                <w:color w:val="auto"/>
+                <w:sz w:val="24"/>
+                <w:szCs w:val="24"/>
+                <w:bdr w:val="none" w:sz="0" w:space="0" w:color="auto"/>
+                <w14:textOutline w14:w="0" w14:cap="rnd" w14:cmpd="sng" w14:algn="ctr">
+                  <w14:noFill/>
+                  <w14:prstDash w14:val="solid"/>
+                  <w14:bevel/>
+                </w14:textOutline>
+              </w:rPr>
+              <w:t>Data architect</w:t>
+            </w:r>
+          </w:p>
+        </w:tc>
+        <w:tc>
+          <w:tcPr>
+            <w:tcW w:w="1335" w:type="dxa"/>
+          </w:tcPr>
+          <w:p>
+            <w:pPr>
+              <w:pStyle w:val="Body"/>
+              <w:pBdr>
+                <w:top w:val="none" w:sz="0" w:space="0" w:color="auto"/>
+                <w:left w:val="none" w:sz="0" w:space="0" w:color="auto"/>
+                <w:bottom w:val="none" w:sz="0" w:space="0" w:color="auto"/>
+                <w:right w:val="none" w:sz="0" w:space="0" w:color="auto"/>
+                <w:between w:val="none" w:sz="0" w:space="0" w:color="auto"/>
+                <w:bar w:val="none" w:sz="0" w:color="auto"/>
+              </w:pBdr>
+              <w:rPr>
+                <w:rFonts w:asciiTheme="minorHAnsi" w:eastAsiaTheme="minorHAnsi" w:hAnsiTheme="minorHAnsi" w:cstheme="minorBidi"/>
+                <w:color w:val="auto"/>
+                <w:sz w:val="24"/>
+                <w:szCs w:val="24"/>
+                <w:bdr w:val="none" w:sz="0" w:space="0" w:color="auto"/>
+                <w14:textOutline w14:w="0" w14:cap="rnd" w14:cmpd="sng" w14:algn="ctr">
+                  <w14:noFill/>
+                  <w14:prstDash w14:val="solid"/>
+                  <w14:bevel/>
+                </w14:textOutline>
+              </w:rPr>
+            </w:pPr>
+            <w:r>
+              <w:rPr>
+                <w:rFonts w:asciiTheme="minorHAnsi" w:eastAsiaTheme="minorHAnsi" w:hAnsiTheme="minorHAnsi" w:cstheme="minorBidi"/>
+                <w:color w:val="auto"/>
+                <w:sz w:val="24"/>
+                <w:szCs w:val="24"/>
+                <w:bdr w:val="none" w:sz="0" w:space="0" w:color="auto"/>
+                <w14:textOutline w14:w="0" w14:cap="rnd" w14:cmpd="sng" w14:algn="ctr">
+                  <w14:noFill/>
+                  <w14:prstDash w14:val="solid"/>
+                  <w14:bevel/>
+                </w14:textOutline>
+              </w:rPr>
+              <w:t xml:space="preserve">Machine learning engineer </w:t>
+            </w:r>
+          </w:p>
+        </w:tc>
+        <w:tc>
+          <w:tcPr>
+            <w:tcW w:w="1335" w:type="dxa"/>
+            <w:shd w:val="clear" w:color="auto" w:fill="AEAAAA" w:themeFill="background2" w:themeFillShade="BF"/>
+          </w:tcPr>
+          <w:p>
+            <w:pPr>
+              <w:pStyle w:val="Body"/>
+              <w:pBdr>
+                <w:top w:val="none" w:sz="0" w:space="0" w:color="auto"/>
+                <w:left w:val="none" w:sz="0" w:space="0" w:color="auto"/>
+                <w:bottom w:val="none" w:sz="0" w:space="0" w:color="auto"/>
+                <w:right w:val="none" w:sz="0" w:space="0" w:color="auto"/>
+                <w:between w:val="none" w:sz="0" w:space="0" w:color="auto"/>
+                <w:bar w:val="none" w:sz="0" w:color="auto"/>
+              </w:pBdr>
+              <w:rPr>
+                <w:rFonts w:asciiTheme="minorHAnsi" w:eastAsiaTheme="minorHAnsi" w:hAnsiTheme="minorHAnsi" w:cstheme="minorBidi"/>
+                <w:color w:val="auto"/>
+                <w:sz w:val="24"/>
+                <w:szCs w:val="24"/>
+                <w:bdr w:val="none" w:sz="0" w:space="0" w:color="auto"/>
+                <w14:textOutline w14:w="0" w14:cap="rnd" w14:cmpd="sng" w14:algn="ctr">
+                  <w14:noFill/>
+                  <w14:prstDash w14:val="solid"/>
+                  <w14:bevel/>
+                </w14:textOutline>
+              </w:rPr>
+            </w:pPr>
+            <w:r>
+              <w:rPr>
+                <w:rFonts w:asciiTheme="minorHAnsi" w:eastAsiaTheme="minorHAnsi" w:hAnsiTheme="minorHAnsi" w:cstheme="minorBidi"/>
+                <w:color w:val="auto"/>
+                <w:sz w:val="24"/>
+                <w:szCs w:val="24"/>
+                <w:bdr w:val="none" w:sz="0" w:space="0" w:color="auto"/>
+                <w14:textOutline w14:w="0" w14:cap="rnd" w14:cmpd="sng" w14:algn="ctr">
+                  <w14:noFill/>
+                  <w14:prstDash w14:val="solid"/>
+                  <w14:bevel/>
+                </w14:textOutline>
+              </w:rPr>
+              <w:t xml:space="preserve">Data Architect </w:t>
+            </w:r>
+          </w:p>
+          <w:p>
+            <w:pPr>
+              <w:pStyle w:val="Body"/>
+              <w:pBdr>
+                <w:top w:val="none" w:sz="0" w:space="0" w:color="auto"/>
+                <w:left w:val="none" w:sz="0" w:space="0" w:color="auto"/>
+                <w:bottom w:val="none" w:sz="0" w:space="0" w:color="auto"/>
+                <w:right w:val="none" w:sz="0" w:space="0" w:color="auto"/>
+                <w:between w:val="none" w:sz="0" w:space="0" w:color="auto"/>
+                <w:bar w:val="none" w:sz="0" w:color="auto"/>
+              </w:pBdr>
+              <w:rPr>
+                <w:rFonts w:asciiTheme="minorHAnsi" w:eastAsiaTheme="minorHAnsi" w:hAnsiTheme="minorHAnsi" w:cstheme="minorBidi"/>
+                <w:color w:val="auto"/>
+                <w:sz w:val="24"/>
+                <w:szCs w:val="24"/>
+                <w:bdr w:val="none" w:sz="0" w:space="0" w:color="auto"/>
+                <w14:textOutline w14:w="0" w14:cap="rnd" w14:cmpd="sng" w14:algn="ctr">
+                  <w14:noFill/>
+                  <w14:prstDash w14:val="solid"/>
+                  <w14:bevel/>
+                </w14:textOutline>
+              </w:rPr>
+            </w:pPr>
+          </w:p>
+        </w:tc>
+        <w:tc>
+          <w:tcPr>
+            <w:tcW w:w="1335" w:type="dxa"/>
+          </w:tcPr>
+          <w:p>
+            <w:pPr>
+              <w:pStyle w:val="Body"/>
+              <w:pBdr>
+                <w:top w:val="none" w:sz="0" w:space="0" w:color="auto"/>
+                <w:left w:val="none" w:sz="0" w:space="0" w:color="auto"/>
+                <w:bottom w:val="none" w:sz="0" w:space="0" w:color="auto"/>
+                <w:right w:val="none" w:sz="0" w:space="0" w:color="auto"/>
+                <w:between w:val="none" w:sz="0" w:space="0" w:color="auto"/>
+                <w:bar w:val="none" w:sz="0" w:color="auto"/>
+              </w:pBdr>
+              <w:rPr>
+                <w:rFonts w:asciiTheme="minorHAnsi" w:eastAsiaTheme="minorHAnsi" w:hAnsiTheme="minorHAnsi" w:cstheme="minorBidi"/>
+                <w:color w:val="auto"/>
+                <w:sz w:val="24"/>
+                <w:szCs w:val="24"/>
+                <w:bdr w:val="none" w:sz="0" w:space="0" w:color="auto"/>
+                <w14:textOutline w14:w="0" w14:cap="rnd" w14:cmpd="sng" w14:algn="ctr">
+                  <w14:noFill/>
+                  <w14:prstDash w14:val="solid"/>
+                  <w14:bevel/>
+                </w14:textOutline>
+              </w:rPr>
+            </w:pPr>
+            <w:r>
+              <w:rPr>
+                <w:rFonts w:asciiTheme="minorHAnsi" w:eastAsiaTheme="minorHAnsi" w:hAnsiTheme="minorHAnsi" w:cstheme="minorBidi"/>
+                <w:color w:val="auto"/>
+                <w:sz w:val="24"/>
+                <w:szCs w:val="24"/>
+                <w:bdr w:val="none" w:sz="0" w:space="0" w:color="auto"/>
+                <w14:textOutline w14:w="0" w14:cap="rnd" w14:cmpd="sng" w14:algn="ctr">
+                  <w14:noFill/>
+                  <w14:prstDash w14:val="solid"/>
+                  <w14:bevel/>
+                </w14:textOutline>
+              </w:rPr>
+              <w:t>statistician</w:t>
+            </w:r>
+          </w:p>
+        </w:tc>
+        <w:tc>
+          <w:tcPr>
+            <w:tcW w:w="1335" w:type="dxa"/>
+            <w:shd w:val="clear" w:color="auto" w:fill="AEAAAA" w:themeFill="background2" w:themeFillShade="BF"/>
+          </w:tcPr>
+          <w:p>
+            <w:pPr>
+              <w:pStyle w:val="Body"/>
+              <w:pBdr>
+                <w:top w:val="none" w:sz="0" w:space="0" w:color="auto"/>
+                <w:left w:val="none" w:sz="0" w:space="0" w:color="auto"/>
+                <w:bottom w:val="none" w:sz="0" w:space="0" w:color="auto"/>
+                <w:right w:val="none" w:sz="0" w:space="0" w:color="auto"/>
+                <w:between w:val="none" w:sz="0" w:space="0" w:color="auto"/>
+                <w:bar w:val="none" w:sz="0" w:color="auto"/>
+              </w:pBdr>
+              <w:rPr>
+                <w:rFonts w:asciiTheme="minorHAnsi" w:eastAsiaTheme="minorHAnsi" w:hAnsiTheme="minorHAnsi" w:cstheme="minorBidi"/>
+                <w:color w:val="auto"/>
+                <w:sz w:val="24"/>
+                <w:szCs w:val="24"/>
+                <w:bdr w:val="none" w:sz="0" w:space="0" w:color="auto"/>
+                <w14:textOutline w14:w="0" w14:cap="rnd" w14:cmpd="sng" w14:algn="ctr">
+                  <w14:noFill/>
+                  <w14:prstDash w14:val="solid"/>
+                  <w14:bevel/>
+                </w14:textOutline>
+              </w:rPr>
+            </w:pPr>
+            <w:r>
+              <w:rPr>
+                <w:rFonts w:asciiTheme="minorHAnsi" w:eastAsiaTheme="minorHAnsi" w:hAnsiTheme="minorHAnsi" w:cstheme="minorBidi"/>
+                <w:color w:val="auto"/>
+                <w:sz w:val="24"/>
+                <w:szCs w:val="24"/>
+                <w:bdr w:val="none" w:sz="0" w:space="0" w:color="auto"/>
+                <w14:textOutline w14:w="0" w14:cap="rnd" w14:cmpd="sng" w14:algn="ctr">
+                  <w14:noFill/>
+                  <w14:prstDash w14:val="solid"/>
+                  <w14:bevel/>
+                </w14:textOutline>
+              </w:rPr>
+              <w:t>Software developer</w:t>
+            </w:r>
+          </w:p>
+        </w:tc>
+      </w:tr>
+      <w:tr>
+        <w:tc>
+          <w:tcPr>
+            <w:tcW w:w="1334" w:type="dxa"/>
+          </w:tcPr>
+          <w:p>
+            <w:pPr>
+              <w:pStyle w:val="Body"/>
+              <w:pBdr>
+                <w:top w:val="none" w:sz="0" w:space="0" w:color="auto"/>
+                <w:left w:val="none" w:sz="0" w:space="0" w:color="auto"/>
+                <w:bottom w:val="none" w:sz="0" w:space="0" w:color="auto"/>
+                <w:right w:val="none" w:sz="0" w:space="0" w:color="auto"/>
+                <w:between w:val="none" w:sz="0" w:space="0" w:color="auto"/>
+                <w:bar w:val="none" w:sz="0" w:color="auto"/>
+              </w:pBdr>
+              <w:rPr>
+                <w:rFonts w:asciiTheme="minorHAnsi" w:eastAsiaTheme="minorHAnsi" w:hAnsiTheme="minorHAnsi" w:cstheme="minorBidi"/>
+                <w:color w:val="auto"/>
+                <w:sz w:val="24"/>
+                <w:szCs w:val="24"/>
+                <w:bdr w:val="none" w:sz="0" w:space="0" w:color="auto"/>
+                <w14:textOutline w14:w="0" w14:cap="rnd" w14:cmpd="sng" w14:algn="ctr">
+                  <w14:noFill/>
+                  <w14:prstDash w14:val="solid"/>
+                  <w14:bevel/>
+                </w14:textOutline>
+              </w:rPr>
+            </w:pPr>
+            <w:r>
+              <w:t>5</w:t>
+            </w:r>
+          </w:p>
+        </w:tc>
+        <w:tc>
+          <w:tcPr>
+            <w:tcW w:w="1334" w:type="dxa"/>
+          </w:tcPr>
+          <w:p>
+            <w:pPr>
+              <w:pStyle w:val="Body"/>
+              <w:pBdr>
+                <w:top w:val="none" w:sz="0" w:space="0" w:color="auto"/>
+                <w:left w:val="none" w:sz="0" w:space="0" w:color="auto"/>
+                <w:bottom w:val="none" w:sz="0" w:space="0" w:color="auto"/>
+                <w:right w:val="none" w:sz="0" w:space="0" w:color="auto"/>
+                <w:between w:val="none" w:sz="0" w:space="0" w:color="auto"/>
+                <w:bar w:val="none" w:sz="0" w:color="auto"/>
+              </w:pBdr>
+              <w:rPr>
+                <w:rFonts w:asciiTheme="minorHAnsi" w:eastAsiaTheme="minorHAnsi" w:hAnsiTheme="minorHAnsi" w:cstheme="minorBidi"/>
+                <w:color w:val="auto"/>
+                <w:sz w:val="24"/>
+                <w:szCs w:val="24"/>
+                <w:bdr w:val="none" w:sz="0" w:space="0" w:color="auto"/>
+                <w14:textOutline w14:w="0" w14:cap="rnd" w14:cmpd="sng" w14:algn="ctr">
+                  <w14:noFill/>
+                  <w14:prstDash w14:val="solid"/>
+                  <w14:bevel/>
+                </w14:textOutline>
+              </w:rPr>
+            </w:pPr>
+            <w:r>
+              <w:rPr>
+                <w:rFonts w:asciiTheme="minorHAnsi" w:eastAsiaTheme="minorHAnsi" w:hAnsiTheme="minorHAnsi" w:cstheme="minorBidi"/>
+                <w:color w:val="auto"/>
+                <w:sz w:val="24"/>
+                <w:szCs w:val="24"/>
+                <w:bdr w:val="none" w:sz="0" w:space="0" w:color="auto"/>
+                <w14:textOutline w14:w="0" w14:cap="rnd" w14:cmpd="sng" w14:algn="ctr">
+                  <w14:noFill/>
+                  <w14:prstDash w14:val="solid"/>
+                  <w14:bevel/>
+                </w14:textOutline>
+              </w:rPr>
+              <w:t>Deep learning</w:t>
+            </w:r>
+          </w:p>
+        </w:tc>
+        <w:tc>
+          <w:tcPr>
+            <w:tcW w:w="1335" w:type="dxa"/>
+            <w:shd w:val="clear" w:color="auto" w:fill="AEAAAA" w:themeFill="background2" w:themeFillShade="BF"/>
+          </w:tcPr>
+          <w:p>
+            <w:pPr>
+              <w:pStyle w:val="Body"/>
+              <w:pBdr>
+                <w:top w:val="none" w:sz="0" w:space="0" w:color="auto"/>
+                <w:left w:val="none" w:sz="0" w:space="0" w:color="auto"/>
+                <w:bottom w:val="none" w:sz="0" w:space="0" w:color="auto"/>
+                <w:right w:val="none" w:sz="0" w:space="0" w:color="auto"/>
+                <w:between w:val="none" w:sz="0" w:space="0" w:color="auto"/>
+                <w:bar w:val="none" w:sz="0" w:color="auto"/>
+              </w:pBdr>
+              <w:rPr>
+                <w:rFonts w:asciiTheme="minorHAnsi" w:eastAsiaTheme="minorHAnsi" w:hAnsiTheme="minorHAnsi" w:cstheme="minorBidi"/>
+                <w:color w:val="auto"/>
+                <w:sz w:val="24"/>
+                <w:szCs w:val="24"/>
+                <w:bdr w:val="none" w:sz="0" w:space="0" w:color="auto"/>
+                <w14:textOutline w14:w="0" w14:cap="rnd" w14:cmpd="sng" w14:algn="ctr">
+                  <w14:noFill/>
+                  <w14:prstDash w14:val="solid"/>
+                  <w14:bevel/>
+                </w14:textOutline>
+              </w:rPr>
+            </w:pPr>
+            <w:r>
+              <w:rPr>
+                <w:rFonts w:asciiTheme="minorHAnsi" w:eastAsiaTheme="minorHAnsi" w:hAnsiTheme="minorHAnsi" w:cstheme="minorBidi"/>
+                <w:color w:val="auto"/>
+                <w:sz w:val="24"/>
+                <w:szCs w:val="24"/>
+                <w:bdr w:val="none" w:sz="0" w:space="0" w:color="auto"/>
+                <w14:textOutline w14:w="0" w14:cap="rnd" w14:cmpd="sng" w14:algn="ctr">
+                  <w14:noFill/>
+                  <w14:prstDash w14:val="solid"/>
+                  <w14:bevel/>
+                </w14:textOutline>
+              </w:rPr>
+              <w:t>Deep learning</w:t>
+            </w:r>
+          </w:p>
+        </w:tc>
+        <w:tc>
+          <w:tcPr>
+            <w:tcW w:w="1335" w:type="dxa"/>
+          </w:tcPr>
+          <w:p>
+            <w:pPr>
+              <w:pStyle w:val="Body"/>
+              <w:pBdr>
+                <w:top w:val="none" w:sz="0" w:space="0" w:color="auto"/>
+                <w:left w:val="none" w:sz="0" w:space="0" w:color="auto"/>
+                <w:bottom w:val="none" w:sz="0" w:space="0" w:color="auto"/>
+                <w:right w:val="none" w:sz="0" w:space="0" w:color="auto"/>
+                <w:between w:val="none" w:sz="0" w:space="0" w:color="auto"/>
+                <w:bar w:val="none" w:sz="0" w:color="auto"/>
+              </w:pBdr>
+              <w:rPr>
+                <w:rFonts w:asciiTheme="minorHAnsi" w:eastAsiaTheme="minorHAnsi" w:hAnsiTheme="minorHAnsi" w:cstheme="minorBidi"/>
+                <w:color w:val="auto"/>
+                <w:sz w:val="24"/>
+                <w:szCs w:val="24"/>
+                <w:bdr w:val="none" w:sz="0" w:space="0" w:color="auto"/>
+                <w14:textOutline w14:w="0" w14:cap="rnd" w14:cmpd="sng" w14:algn="ctr">
+                  <w14:noFill/>
+                  <w14:prstDash w14:val="solid"/>
+                  <w14:bevel/>
+                </w14:textOutline>
+              </w:rPr>
+            </w:pPr>
+            <w:r>
+              <w:rPr>
+                <w:rFonts w:asciiTheme="minorHAnsi" w:eastAsiaTheme="minorHAnsi" w:hAnsiTheme="minorHAnsi" w:cstheme="minorBidi"/>
+                <w:color w:val="auto"/>
+                <w:sz w:val="24"/>
+                <w:szCs w:val="24"/>
+                <w:bdr w:val="none" w:sz="0" w:space="0" w:color="auto"/>
+                <w14:textOutline w14:w="0" w14:cap="rnd" w14:cmpd="sng" w14:algn="ctr">
+                  <w14:noFill/>
+                  <w14:prstDash w14:val="solid"/>
+                  <w14:bevel/>
+                </w14:textOutline>
+              </w:rPr>
+              <w:t xml:space="preserve">Statistician </w:t>
+            </w:r>
+          </w:p>
+        </w:tc>
+        <w:tc>
+          <w:tcPr>
+            <w:tcW w:w="1335" w:type="dxa"/>
+            <w:shd w:val="clear" w:color="auto" w:fill="AEAAAA" w:themeFill="background2" w:themeFillShade="BF"/>
+          </w:tcPr>
+          <w:p>
+            <w:pPr>
+              <w:pStyle w:val="Body"/>
+              <w:pBdr>
+                <w:top w:val="none" w:sz="0" w:space="0" w:color="auto"/>
+                <w:left w:val="none" w:sz="0" w:space="0" w:color="auto"/>
+                <w:bottom w:val="none" w:sz="0" w:space="0" w:color="auto"/>
+                <w:right w:val="none" w:sz="0" w:space="0" w:color="auto"/>
+                <w:between w:val="none" w:sz="0" w:space="0" w:color="auto"/>
+                <w:bar w:val="none" w:sz="0" w:color="auto"/>
+              </w:pBdr>
+              <w:rPr>
+                <w:rFonts w:asciiTheme="minorHAnsi" w:eastAsiaTheme="minorHAnsi" w:hAnsiTheme="minorHAnsi" w:cstheme="minorBidi"/>
+                <w:color w:val="auto"/>
+                <w:sz w:val="24"/>
+                <w:szCs w:val="24"/>
+                <w:bdr w:val="none" w:sz="0" w:space="0" w:color="auto"/>
+                <w14:textOutline w14:w="0" w14:cap="rnd" w14:cmpd="sng" w14:algn="ctr">
+                  <w14:noFill/>
+                  <w14:prstDash w14:val="solid"/>
+                  <w14:bevel/>
+                </w14:textOutline>
+              </w:rPr>
+            </w:pPr>
+            <w:r>
+              <w:rPr>
+                <w:rFonts w:asciiTheme="minorHAnsi" w:eastAsiaTheme="minorHAnsi" w:hAnsiTheme="minorHAnsi" w:cstheme="minorBidi"/>
+                <w:color w:val="auto"/>
+                <w:sz w:val="24"/>
+                <w:szCs w:val="24"/>
+                <w:bdr w:val="none" w:sz="0" w:space="0" w:color="auto"/>
+                <w14:textOutline w14:w="0" w14:cap="rnd" w14:cmpd="sng" w14:algn="ctr">
+                  <w14:noFill/>
+                  <w14:prstDash w14:val="solid"/>
+                  <w14:bevel/>
+                </w14:textOutline>
+              </w:rPr>
+              <w:t>Recruiter</w:t>
+            </w:r>
+          </w:p>
+        </w:tc>
+        <w:tc>
+          <w:tcPr>
+            <w:tcW w:w="1335" w:type="dxa"/>
+          </w:tcPr>
+          <w:p>
+            <w:pPr>
+              <w:pStyle w:val="Body"/>
+              <w:pBdr>
+                <w:top w:val="none" w:sz="0" w:space="0" w:color="auto"/>
+                <w:left w:val="none" w:sz="0" w:space="0" w:color="auto"/>
+                <w:bottom w:val="none" w:sz="0" w:space="0" w:color="auto"/>
+                <w:right w:val="none" w:sz="0" w:space="0" w:color="auto"/>
+                <w:between w:val="none" w:sz="0" w:space="0" w:color="auto"/>
+                <w:bar w:val="none" w:sz="0" w:color="auto"/>
+              </w:pBdr>
+              <w:rPr>
+                <w:rFonts w:asciiTheme="minorHAnsi" w:eastAsiaTheme="minorHAnsi" w:hAnsiTheme="minorHAnsi" w:cstheme="minorBidi"/>
+                <w:color w:val="auto"/>
+                <w:sz w:val="24"/>
+                <w:szCs w:val="24"/>
+                <w:bdr w:val="none" w:sz="0" w:space="0" w:color="auto"/>
+                <w14:textOutline w14:w="0" w14:cap="rnd" w14:cmpd="sng" w14:algn="ctr">
+                  <w14:noFill/>
+                  <w14:prstDash w14:val="solid"/>
+                  <w14:bevel/>
+                </w14:textOutline>
+              </w:rPr>
+            </w:pPr>
+            <w:r>
+              <w:rPr>
+                <w:rFonts w:asciiTheme="minorHAnsi" w:eastAsiaTheme="minorHAnsi" w:hAnsiTheme="minorHAnsi" w:cstheme="minorBidi"/>
+                <w:color w:val="auto"/>
+                <w:sz w:val="24"/>
+                <w:szCs w:val="24"/>
+                <w:bdr w:val="none" w:sz="0" w:space="0" w:color="auto"/>
+                <w14:textOutline w14:w="0" w14:cap="rnd" w14:cmpd="sng" w14:algn="ctr">
+                  <w14:noFill/>
+                  <w14:prstDash w14:val="solid"/>
+                  <w14:bevel/>
+                </w14:textOutline>
+              </w:rPr>
+              <w:t>Deep learning</w:t>
+            </w:r>
+          </w:p>
+        </w:tc>
+        <w:tc>
+          <w:tcPr>
+            <w:tcW w:w="1335" w:type="dxa"/>
+            <w:shd w:val="clear" w:color="auto" w:fill="AEAAAA" w:themeFill="background2" w:themeFillShade="BF"/>
+          </w:tcPr>
+          <w:p>
+            <w:pPr>
+              <w:pStyle w:val="Body"/>
+              <w:pBdr>
+                <w:top w:val="none" w:sz="0" w:space="0" w:color="auto"/>
+                <w:left w:val="none" w:sz="0" w:space="0" w:color="auto"/>
+                <w:bottom w:val="none" w:sz="0" w:space="0" w:color="auto"/>
+                <w:right w:val="none" w:sz="0" w:space="0" w:color="auto"/>
+                <w:between w:val="none" w:sz="0" w:space="0" w:color="auto"/>
+                <w:bar w:val="none" w:sz="0" w:color="auto"/>
+              </w:pBdr>
+              <w:rPr>
+                <w:rFonts w:asciiTheme="minorHAnsi" w:eastAsiaTheme="minorHAnsi" w:hAnsiTheme="minorHAnsi" w:cstheme="minorBidi"/>
+                <w:color w:val="auto"/>
+                <w:sz w:val="24"/>
+                <w:szCs w:val="24"/>
+                <w:bdr w:val="none" w:sz="0" w:space="0" w:color="auto"/>
+                <w14:textOutline w14:w="0" w14:cap="rnd" w14:cmpd="sng" w14:algn="ctr">
+                  <w14:noFill/>
+                  <w14:prstDash w14:val="solid"/>
+                  <w14:bevel/>
+                </w14:textOutline>
+              </w:rPr>
+            </w:pPr>
+            <w:r>
+              <w:rPr>
+                <w:rFonts w:asciiTheme="minorHAnsi" w:eastAsiaTheme="minorHAnsi" w:hAnsiTheme="minorHAnsi" w:cstheme="minorBidi"/>
+                <w:color w:val="auto"/>
+                <w:sz w:val="24"/>
+                <w:szCs w:val="24"/>
+                <w:bdr w:val="none" w:sz="0" w:space="0" w:color="auto"/>
+                <w14:textOutline w14:w="0" w14:cap="rnd" w14:cmpd="sng" w14:algn="ctr">
+                  <w14:noFill/>
+                  <w14:prstDash w14:val="solid"/>
+                  <w14:bevel/>
+                </w14:textOutline>
+              </w:rPr>
+              <w:t>marketing</w:t>
+            </w:r>
+          </w:p>
+        </w:tc>
+      </w:tr>
+    </w:tbl>
+    <w:p>
+      <w:pPr>
+        <w:pStyle w:val="Body"/>
+        <w:rPr>
+          <w:rFonts w:asciiTheme="minorHAnsi" w:eastAsiaTheme="minorHAnsi" w:hAnsiTheme="minorHAnsi" w:cstheme="minorBidi"/>
+          <w:color w:val="auto"/>
+          <w:sz w:val="24"/>
+          <w:szCs w:val="24"/>
+          <w:bdr w:val="none" w:sz="0" w:space="0" w:color="auto"/>
+          <w14:textOutline w14:w="0" w14:cap="rnd" w14:cmpd="sng" w14:algn="ctr">
+            <w14:noFill/>
+            <w14:prstDash w14:val="solid"/>
+            <w14:bevel/>
+          </w14:textOutline>
+        </w:rPr>
+      </w:pPr>
+    </w:p>
+    <w:p>
+      <w:pPr>
+        <w:pStyle w:val="Body"/>
+        <w:rPr>
+          <w:rFonts w:asciiTheme="minorHAnsi" w:eastAsiaTheme="minorHAnsi" w:hAnsiTheme="minorHAnsi" w:cstheme="minorBidi"/>
+          <w:color w:val="auto"/>
+          <w:sz w:val="24"/>
+          <w:szCs w:val="24"/>
+          <w:bdr w:val="none" w:sz="0" w:space="0" w:color="auto"/>
+          <w14:textOutline w14:w="0" w14:cap="rnd" w14:cmpd="sng" w14:algn="ctr">
+            <w14:noFill/>
+            <w14:prstDash w14:val="solid"/>
+            <w14:bevel/>
+          </w14:textOutline>
+        </w:rPr>
+      </w:pPr>
+      <w:r>
+        <w:rPr>
+          <w:rFonts w:asciiTheme="minorHAnsi" w:eastAsiaTheme="minorHAnsi" w:hAnsiTheme="minorHAnsi" w:cstheme="minorBidi"/>
+          <w:color w:val="auto"/>
+          <w:sz w:val="24"/>
+          <w:szCs w:val="24"/>
+          <w:bdr w:val="none" w:sz="0" w:space="0" w:color="auto"/>
+          <w14:textOutline w14:w="0" w14:cap="rnd" w14:cmpd="sng" w14:algn="ctr">
+            <w14:noFill/>
+            <w14:prstDash w14:val="solid"/>
+            <w14:bevel/>
+          </w14:textOutline>
+        </w:rPr>
+        <w:t>In this chart we have the normal resume of Zac, who is aspiring to be a data scientist after graduation.  In his normal resume both methods appear to work about the same.  All job titles have appeal.  In the spam resume, we added spam words in that should map us to human resources.  We did this by getting the most frequently used words in human resources descriptions, and added those to the bottom of the resume.  For the naïve method human resources was the top ranked job, but in the tf-idf method it only helped include recruiter as the 5</w:t>
+      </w:r>
+      <w:r>
+        <w:rPr>
+          <w:rFonts w:asciiTheme="minorHAnsi" w:eastAsiaTheme="minorHAnsi" w:hAnsiTheme="minorHAnsi" w:cstheme="minorBidi"/>
+          <w:color w:val="auto"/>
+          <w:sz w:val="24"/>
+          <w:szCs w:val="24"/>
+          <w:bdr w:val="none" w:sz="0" w:space="0" w:color="auto"/>
+          <w:vertAlign w:val="superscript"/>
+          <w14:textOutline w14:w="0" w14:cap="rnd" w14:cmpd="sng" w14:algn="ctr">
+            <w14:noFill/>
+            <w14:prstDash w14:val="solid"/>
+            <w14:bevel/>
+          </w14:textOutline>
+        </w:rPr>
+        <w:t>th</w:t>
+      </w:r>
+      <w:r>
+        <w:rPr>
+          <w:rFonts w:asciiTheme="minorHAnsi" w:eastAsiaTheme="minorHAnsi" w:hAnsiTheme="minorHAnsi" w:cstheme="minorBidi"/>
+          <w:color w:val="auto"/>
+          <w:sz w:val="24"/>
+          <w:szCs w:val="24"/>
+          <w:bdr w:val="none" w:sz="0" w:space="0" w:color="auto"/>
+          <w14:textOutline w14:w="0" w14:cap="rnd" w14:cmpd="sng" w14:algn="ctr">
+            <w14:noFill/>
+            <w14:prstDash w14:val="solid"/>
+            <w14:bevel/>
+          </w14:textOutline>
+        </w:rPr>
+        <w:t xml:space="preserve"> ranked job.  This happened because in the tf-idf method the word human and resource are downgraded because they appear in many documents.  Finally, for changed resume we added other experiences Zac has had that deal with people and relationships, mentoring and being an orientation leader.  In this situation the tf-idf better reflected the changes than the naïve method.  For all the reasons above the tf-idf method does better as it accurately reflects the desire of the resume.</w:t>
+      </w:r>
+    </w:p>
+    <w:p>
+      <w:pPr>
+        <w:pStyle w:val="Body"/>
+        <w:rPr>
+          <w:rFonts w:asciiTheme="minorHAnsi" w:eastAsiaTheme="minorHAnsi" w:hAnsiTheme="minorHAnsi" w:cstheme="minorBidi"/>
+          <w:color w:val="auto"/>
+          <w:sz w:val="24"/>
+          <w:szCs w:val="24"/>
+          <w:bdr w:val="none" w:sz="0" w:space="0" w:color="auto"/>
+          <w14:textOutline w14:w="0" w14:cap="rnd" w14:cmpd="sng" w14:algn="ctr">
+            <w14:noFill/>
+            <w14:prstDash w14:val="solid"/>
+            <w14:bevel/>
+          </w14:textOutline>
+        </w:rPr>
+      </w:pPr>
+    </w:p>
+    <w:p>
+      <w:pPr>
+        <w:pStyle w:val="Body"/>
+        <w:rPr>
+          <w:rFonts w:asciiTheme="minorHAnsi" w:eastAsiaTheme="minorHAnsi" w:hAnsiTheme="minorHAnsi" w:cstheme="minorBidi"/>
+          <w:color w:val="auto"/>
+          <w:sz w:val="24"/>
+          <w:szCs w:val="24"/>
+          <w:bdr w:val="none" w:sz="0" w:space="0" w:color="auto"/>
+          <w14:textOutline w14:w="0" w14:cap="rnd" w14:cmpd="sng" w14:algn="ctr">
+            <w14:noFill/>
+            <w14:prstDash w14:val="solid"/>
+            <w14:bevel/>
+          </w14:textOutline>
+        </w:rPr>
+      </w:pPr>
+      <w:r>
+        <w:rPr>
+          <w:rFonts w:asciiTheme="minorHAnsi" w:eastAsiaTheme="minorHAnsi" w:hAnsiTheme="minorHAnsi" w:cstheme="minorBidi"/>
+          <w:color w:val="auto"/>
+          <w:sz w:val="24"/>
+          <w:szCs w:val="24"/>
+          <w:bdr w:val="none" w:sz="0" w:space="0" w:color="auto"/>
+          <w14:textOutline w14:w="0" w14:cap="rnd" w14:cmpd="sng" w14:algn="ctr">
+            <w14:noFill/>
+            <w14:prstDash w14:val="solid"/>
+            <w14:bevel/>
+          </w14:textOutline>
+        </w:rPr>
+        <w:t xml:space="preserve">Next, gathering the top 5 job titles we output the top match in each position.  This way the recommendation system most accurately fits your resume and gives out diverse recommendations.  It must be noted, that this is more a human-in-the model algorithm than a traditional algorithm, and as such you can change many of the features.  For example, you could take the top 3 titles that match and get the top 3 best fitting descriptions.  The way we fit descriptions to the resume was using the tf-idf for each description.  The rationale behind this, is that descriptions for a data scientist at many companies should be very similar to one another.  Thus, the differences are what will make the matches the best.   </w:t>
+      </w:r>
+    </w:p>
+    <w:p/>
+    <w:p/>
+    <w:p/>
+    <w:p/>
+    <w:p/>
     <w:sectPr>
       <w:pgSz w:w="12240" w:h="15840"/>
       <w:pgMar w:top="1440" w:right="1440" w:bottom="1440" w:left="1440" w:header="720" w:footer="720" w:gutter="0"/>
@@ -537,6 +2849,48 @@
     <w:semiHidden/>
     <w:unhideWhenUsed/>
   </w:style>
+  <w:style w:type="paragraph" w:customStyle="1" w:styleId="Body">
+    <w:name w:val="Body"/>
+    <w:rsid w:val="00BE1AB2"/>
+    <w:pPr>
+      <w:pBdr>
+        <w:top w:val="nil"/>
+        <w:left w:val="nil"/>
+        <w:bottom w:val="nil"/>
+        <w:right w:val="nil"/>
+        <w:between w:val="nil"/>
+        <w:bar w:val="nil"/>
+      </w:pBdr>
+    </w:pPr>
+    <w:rPr>
+      <w:rFonts w:ascii="Helvetica Neue" w:eastAsia="Arial Unicode MS" w:hAnsi="Helvetica Neue" w:cs="Arial Unicode MS"/>
+      <w:color w:val="000000"/>
+      <w:sz w:val="22"/>
+      <w:szCs w:val="22"/>
+      <w:bdr w:val="nil"/>
+      <w14:textOutline w14:w="0" w14:cap="flat" w14:cmpd="sng" w14:algn="ctr">
+        <w14:noFill/>
+        <w14:prstDash w14:val="solid"/>
+        <w14:bevel/>
+      </w14:textOutline>
+    </w:rPr>
+  </w:style>
+  <w:style w:type="table" w:styleId="TableGrid">
+    <w:name w:val="Table Grid"/>
+    <w:basedOn w:val="TableNormal"/>
+    <w:uiPriority w:val="39"/>
+    <w:rsid w:val="002928C3"/>
+    <w:tblPr>
+      <w:tblBorders>
+        <w:top w:val="single" w:sz="4" w:space="0" w:color="auto"/>
+        <w:left w:val="single" w:sz="4" w:space="0" w:color="auto"/>
+        <w:bottom w:val="single" w:sz="4" w:space="0" w:color="auto"/>
+        <w:right w:val="single" w:sz="4" w:space="0" w:color="auto"/>
+        <w:insideH w:val="single" w:sz="4" w:space="0" w:color="auto"/>
+        <w:insideV w:val="single" w:sz="4" w:space="0" w:color="auto"/>
+      </w:tblBorders>
+    </w:tblPr>
+  </w:style>
 </w:styles>
 </file>
 

</xml_diff>